<commit_message>
Unsorted Dictionary Version Finished
</commit_message>
<xml_diff>
--- a/Assessment Project Three V.2.2024.docx
+++ b/Assessment Project Three V.2.2024.docx
@@ -6762,10 +6762,7 @@
               <w:spacing w:after="0"/>
             </w:pPr>
             <w:r>
-              <w:t>F</w:t>
-            </w:r>
-            <w:r>
-              <w:t>ilter data based on ID number or staff name. The filter should support partial matches.</w:t>
+              <w:t>Filter data based on ID number or staff name. The filter should support partial matches.</w:t>
             </w:r>
           </w:p>
         </w:tc>
@@ -7196,6 +7193,7 @@
             </w:pPr>
             <w:r>
               <w:rPr>
+                <w:noProof/>
                 <w:shd w:val="clear" w:color="auto" w:fill="FFFFFF"/>
               </w:rPr>
               <w:drawing>
@@ -7498,6 +7496,7 @@
             </w:pPr>
             <w:r>
               <w:rPr>
+                <w:noProof/>
                 <w:shd w:val="clear" w:color="auto" w:fill="FFFFFF"/>
               </w:rPr>
               <w:drawing>
@@ -10436,6 +10435,7 @@
           <w:color w:val="auto"/>
           <w:sz w:val="22"/>
           <w:szCs w:val="22"/>
+          <w:highlight w:val="green"/>
         </w:rPr>
       </w:pPr>
       <w:r>
@@ -10444,6 +10444,7 @@
           <w:color w:val="auto"/>
           <w:sz w:val="22"/>
           <w:szCs w:val="22"/>
+          <w:highlight w:val="green"/>
         </w:rPr>
         <w:t xml:space="preserve">Create </w:t>
       </w:r>
@@ -10453,6 +10454,7 @@
           <w:color w:val="auto"/>
           <w:sz w:val="22"/>
           <w:szCs w:val="22"/>
+          <w:highlight w:val="green"/>
         </w:rPr>
         <w:t xml:space="preserve">a method that will open the </w:t>
       </w:r>
@@ -10462,6 +10464,7 @@
           <w:color w:val="auto"/>
           <w:sz w:val="22"/>
           <w:szCs w:val="22"/>
+          <w:highlight w:val="green"/>
         </w:rPr>
         <w:t>A</w:t>
       </w:r>
@@ -10471,6 +10474,7 @@
           <w:color w:val="auto"/>
           <w:sz w:val="22"/>
           <w:szCs w:val="22"/>
+          <w:highlight w:val="green"/>
         </w:rPr>
         <w:t xml:space="preserve">dmin </w:t>
       </w:r>
@@ -10480,6 +10484,7 @@
           <w:color w:val="auto"/>
           <w:sz w:val="22"/>
           <w:szCs w:val="22"/>
+          <w:highlight w:val="green"/>
         </w:rPr>
         <w:t>GUI</w:t>
       </w:r>
@@ -10489,6 +10494,7 @@
           <w:color w:val="auto"/>
           <w:sz w:val="22"/>
           <w:szCs w:val="22"/>
+          <w:highlight w:val="green"/>
         </w:rPr>
         <w:t xml:space="preserve"> when the Alt + </w:t>
       </w:r>
@@ -10498,6 +10504,7 @@
           <w:color w:val="auto"/>
           <w:sz w:val="22"/>
           <w:szCs w:val="22"/>
+          <w:highlight w:val="green"/>
         </w:rPr>
         <w:t>A</w:t>
       </w:r>
@@ -10507,6 +10514,7 @@
           <w:color w:val="auto"/>
           <w:sz w:val="22"/>
           <w:szCs w:val="22"/>
+          <w:highlight w:val="green"/>
         </w:rPr>
         <w:t xml:space="preserve"> keys are pressed. Ensure the </w:t>
       </w:r>
@@ -10516,6 +10524,7 @@
           <w:color w:val="auto"/>
           <w:sz w:val="22"/>
           <w:szCs w:val="22"/>
+          <w:highlight w:val="green"/>
         </w:rPr>
         <w:t>G</w:t>
       </w:r>
@@ -10525,6 +10534,7 @@
           <w:color w:val="auto"/>
           <w:sz w:val="22"/>
           <w:szCs w:val="22"/>
+          <w:highlight w:val="green"/>
         </w:rPr>
         <w:t xml:space="preserve">eneral </w:t>
       </w:r>
@@ -10534,6 +10544,7 @@
           <w:color w:val="auto"/>
           <w:sz w:val="22"/>
           <w:szCs w:val="22"/>
+          <w:highlight w:val="green"/>
         </w:rPr>
         <w:t>GUI</w:t>
       </w:r>
@@ -10543,6 +10554,7 @@
           <w:color w:val="auto"/>
           <w:sz w:val="22"/>
           <w:szCs w:val="22"/>
+          <w:highlight w:val="green"/>
         </w:rPr>
         <w:t xml:space="preserve"> sends the </w:t>
       </w:r>
@@ -10552,6 +10564,7 @@
           <w:color w:val="auto"/>
           <w:sz w:val="22"/>
           <w:szCs w:val="22"/>
+          <w:highlight w:val="green"/>
         </w:rPr>
         <w:t xml:space="preserve">currently selected </w:t>
       </w:r>
@@ -10561,6 +10574,7 @@
           <w:color w:val="auto"/>
           <w:sz w:val="22"/>
           <w:szCs w:val="22"/>
+          <w:highlight w:val="green"/>
         </w:rPr>
         <w:t>S</w:t>
       </w:r>
@@ -10570,6 +10584,7 @@
           <w:color w:val="auto"/>
           <w:sz w:val="22"/>
           <w:szCs w:val="22"/>
+          <w:highlight w:val="green"/>
         </w:rPr>
         <w:t xml:space="preserve">taff ID </w:t>
       </w:r>
@@ -10579,6 +10594,7 @@
           <w:color w:val="auto"/>
           <w:sz w:val="22"/>
           <w:szCs w:val="22"/>
+          <w:highlight w:val="green"/>
         </w:rPr>
         <w:t xml:space="preserve">and Staff Name </w:t>
       </w:r>
@@ -10588,6 +10604,7 @@
           <w:color w:val="auto"/>
           <w:sz w:val="22"/>
           <w:szCs w:val="22"/>
+          <w:highlight w:val="green"/>
         </w:rPr>
         <w:t xml:space="preserve">to the </w:t>
       </w:r>
@@ -10597,6 +10614,7 @@
           <w:color w:val="auto"/>
           <w:sz w:val="22"/>
           <w:szCs w:val="22"/>
+          <w:highlight w:val="green"/>
         </w:rPr>
         <w:t>A</w:t>
       </w:r>
@@ -10606,6 +10624,7 @@
           <w:color w:val="auto"/>
           <w:sz w:val="22"/>
           <w:szCs w:val="22"/>
+          <w:highlight w:val="green"/>
         </w:rPr>
         <w:t xml:space="preserve">dmin </w:t>
       </w:r>
@@ -10615,6 +10634,7 @@
           <w:color w:val="auto"/>
           <w:sz w:val="22"/>
           <w:szCs w:val="22"/>
+          <w:highlight w:val="green"/>
         </w:rPr>
         <w:t>GUI</w:t>
       </w:r>
@@ -10624,6 +10644,7 @@
           <w:color w:val="auto"/>
           <w:sz w:val="22"/>
           <w:szCs w:val="22"/>
+          <w:highlight w:val="green"/>
         </w:rPr>
         <w:t xml:space="preserve"> </w:t>
       </w:r>
@@ -10633,6 +10654,7 @@
           <w:color w:val="auto"/>
           <w:sz w:val="22"/>
           <w:szCs w:val="22"/>
+          <w:highlight w:val="green"/>
         </w:rPr>
         <w:t>for Update and Delete purposes and</w:t>
       </w:r>
@@ -10642,6 +10664,7 @@
           <w:color w:val="auto"/>
           <w:sz w:val="22"/>
           <w:szCs w:val="22"/>
+          <w:highlight w:val="green"/>
         </w:rPr>
         <w:t xml:space="preserve"> is opened as modal.</w:t>
       </w:r>
@@ -10651,6 +10674,7 @@
           <w:color w:val="auto"/>
           <w:sz w:val="22"/>
           <w:szCs w:val="22"/>
+          <w:highlight w:val="green"/>
         </w:rPr>
         <w:t xml:space="preserve"> </w:t>
       </w:r>
@@ -10660,6 +10684,7 @@
           <w:color w:val="auto"/>
           <w:sz w:val="22"/>
           <w:szCs w:val="22"/>
+          <w:highlight w:val="green"/>
         </w:rPr>
         <w:t xml:space="preserve">Create </w:t>
       </w:r>
@@ -10669,6 +10694,7 @@
           <w:color w:val="auto"/>
           <w:sz w:val="22"/>
           <w:szCs w:val="22"/>
+          <w:highlight w:val="green"/>
         </w:rPr>
         <w:t xml:space="preserve">modified logic to open the Admin </w:t>
       </w:r>
@@ -10678,6 +10704,7 @@
           <w:color w:val="auto"/>
           <w:sz w:val="22"/>
           <w:szCs w:val="22"/>
+          <w:highlight w:val="green"/>
         </w:rPr>
         <w:t>GUI</w:t>
       </w:r>
@@ -10687,6 +10714,7 @@
           <w:color w:val="auto"/>
           <w:sz w:val="22"/>
           <w:szCs w:val="22"/>
+          <w:highlight w:val="green"/>
         </w:rPr>
         <w:t xml:space="preserve"> to Create a new user</w:t>
       </w:r>
@@ -10696,6 +10724,7 @@
           <w:color w:val="auto"/>
           <w:sz w:val="22"/>
           <w:szCs w:val="22"/>
+          <w:highlight w:val="green"/>
         </w:rPr>
         <w:t xml:space="preserve"> when the Staff ID 77</w:t>
       </w:r>
@@ -10705,6 +10734,7 @@
           <w:color w:val="auto"/>
           <w:sz w:val="22"/>
           <w:szCs w:val="22"/>
+          <w:highlight w:val="green"/>
         </w:rPr>
         <w:t xml:space="preserve"> and the Staff Name is empty</w:t>
       </w:r>
@@ -10714,6 +10744,7 @@
           <w:color w:val="auto"/>
           <w:sz w:val="22"/>
           <w:szCs w:val="22"/>
+          <w:highlight w:val="green"/>
         </w:rPr>
         <w:t xml:space="preserve">. Read the appropriate criteria in the Admin </w:t>
       </w:r>
@@ -10723,6 +10754,7 @@
           <w:color w:val="auto"/>
           <w:sz w:val="22"/>
           <w:szCs w:val="22"/>
+          <w:highlight w:val="green"/>
         </w:rPr>
         <w:t>GUI</w:t>
       </w:r>
@@ -10732,6 +10764,7 @@
           <w:color w:val="auto"/>
           <w:sz w:val="22"/>
           <w:szCs w:val="22"/>
+          <w:highlight w:val="green"/>
         </w:rPr>
         <w:t xml:space="preserve"> for further information.</w:t>
       </w:r>
@@ -10926,65 +10959,128 @@
         </w:numPr>
         <w:spacing w:after="0"/>
         <w:ind w:left="567" w:hanging="567"/>
-      </w:pPr>
-      <w:r>
+        <w:rPr>
+          <w:highlight w:val="green"/>
+        </w:rPr>
+      </w:pPr>
+      <w:r>
+        <w:rPr>
+          <w:highlight w:val="green"/>
+        </w:rPr>
         <w:t xml:space="preserve">Create </w:t>
       </w:r>
       <w:r>
+        <w:rPr>
+          <w:highlight w:val="green"/>
+        </w:rPr>
         <w:t>the Admin</w:t>
       </w:r>
       <w:r>
+        <w:rPr>
+          <w:highlight w:val="green"/>
+        </w:rPr>
         <w:t xml:space="preserve"> </w:t>
       </w:r>
       <w:r>
+        <w:rPr>
+          <w:highlight w:val="green"/>
+        </w:rPr>
         <w:t>GUI</w:t>
       </w:r>
       <w:r>
+        <w:rPr>
+          <w:highlight w:val="green"/>
+        </w:rPr>
         <w:t xml:space="preserve"> with the following settings: </w:t>
       </w:r>
       <w:r>
+        <w:rPr>
+          <w:highlight w:val="green"/>
+        </w:rPr>
         <w:t>GUI</w:t>
       </w:r>
       <w:r>
+        <w:rPr>
+          <w:highlight w:val="green"/>
+        </w:rPr>
         <w:t xml:space="preserve"> is model, all </w:t>
       </w:r>
       <w:r>
+        <w:rPr>
+          <w:highlight w:val="green"/>
+        </w:rPr>
         <w:t>Control Box</w:t>
       </w:r>
       <w:r>
+        <w:rPr>
+          <w:highlight w:val="green"/>
+        </w:rPr>
         <w:t xml:space="preserve"> features are removed/hidden</w:t>
       </w:r>
       <w:r>
+        <w:rPr>
+          <w:highlight w:val="green"/>
+        </w:rPr>
         <w:t xml:space="preserve">, then </w:t>
       </w:r>
       <w:r>
+        <w:rPr>
+          <w:highlight w:val="green"/>
+        </w:rPr>
         <w:t>add</w:t>
       </w:r>
       <w:r>
+        <w:rPr>
+          <w:highlight w:val="green"/>
+        </w:rPr>
         <w:t xml:space="preserve"> two text</w:t>
       </w:r>
       <w:r>
+        <w:rPr>
+          <w:highlight w:val="green"/>
+        </w:rPr>
         <w:t xml:space="preserve"> </w:t>
       </w:r>
       <w:r>
+        <w:rPr>
+          <w:highlight w:val="green"/>
+        </w:rPr>
         <w:t>boxes. The text</w:t>
       </w:r>
       <w:r>
+        <w:rPr>
+          <w:highlight w:val="green"/>
+        </w:rPr>
         <w:t xml:space="preserve"> </w:t>
       </w:r>
       <w:r>
+        <w:rPr>
+          <w:highlight w:val="green"/>
+        </w:rPr>
         <w:t>box for the Staff ID should be read-only</w:t>
       </w:r>
       <w:r>
+        <w:rPr>
+          <w:highlight w:val="green"/>
+        </w:rPr>
         <w:t xml:space="preserve"> for </w:t>
       </w:r>
       <w:r>
+        <w:rPr>
+          <w:highlight w:val="green"/>
+        </w:rPr>
         <w:t xml:space="preserve">Add, </w:t>
       </w:r>
       <w:r>
+        <w:rPr>
+          <w:highlight w:val="green"/>
+        </w:rPr>
         <w:t>Update and Delete purposes</w:t>
       </w:r>
       <w:r>
+        <w:rPr>
+          <w:highlight w:val="green"/>
+        </w:rPr>
         <w:t>.</w:t>
       </w:r>
     </w:p>
@@ -10997,35 +11093,68 @@
         </w:numPr>
         <w:spacing w:after="0"/>
         <w:ind w:left="567" w:hanging="567"/>
-      </w:pPr>
-      <w:r>
+        <w:rPr>
+          <w:highlight w:val="green"/>
+        </w:rPr>
+      </w:pPr>
+      <w:r>
+        <w:rPr>
+          <w:highlight w:val="green"/>
+        </w:rPr>
         <w:t>Create</w:t>
       </w:r>
       <w:r>
+        <w:rPr>
+          <w:highlight w:val="green"/>
+        </w:rPr>
         <w:t xml:space="preserve"> a method that will receive the </w:t>
       </w:r>
       <w:r>
+        <w:rPr>
+          <w:highlight w:val="green"/>
+        </w:rPr>
         <w:t>S</w:t>
       </w:r>
       <w:r>
+        <w:rPr>
+          <w:highlight w:val="green"/>
+        </w:rPr>
         <w:t xml:space="preserve">taff ID from the </w:t>
       </w:r>
       <w:r>
+        <w:rPr>
+          <w:highlight w:val="green"/>
+        </w:rPr>
         <w:t>G</w:t>
       </w:r>
       <w:r>
+        <w:rPr>
+          <w:highlight w:val="green"/>
+        </w:rPr>
         <w:t xml:space="preserve">eneral </w:t>
       </w:r>
       <w:r>
+        <w:rPr>
+          <w:highlight w:val="green"/>
+        </w:rPr>
         <w:t>GUI</w:t>
       </w:r>
       <w:r>
+        <w:rPr>
+          <w:highlight w:val="green"/>
+        </w:rPr>
         <w:t xml:space="preserve"> and then populate text</w:t>
       </w:r>
       <w:r>
+        <w:rPr>
+          <w:highlight w:val="green"/>
+        </w:rPr>
         <w:t xml:space="preserve"> </w:t>
       </w:r>
       <w:r>
+        <w:rPr>
+          <w:highlight w:val="green"/>
+        </w:rPr>
         <w:t xml:space="preserve">boxes with the related data. </w:t>
       </w:r>
     </w:p>
@@ -11038,26 +11167,50 @@
         </w:numPr>
         <w:spacing w:after="0"/>
         <w:ind w:left="567" w:hanging="567"/>
-      </w:pPr>
-      <w:r>
+        <w:rPr>
+          <w:highlight w:val="green"/>
+        </w:rPr>
+      </w:pPr>
+      <w:r>
+        <w:rPr>
+          <w:highlight w:val="green"/>
+        </w:rPr>
         <w:t>Create</w:t>
       </w:r>
       <w:r>
+        <w:rPr>
+          <w:highlight w:val="green"/>
+        </w:rPr>
         <w:t xml:space="preserve"> </w:t>
       </w:r>
       <w:r>
+        <w:rPr>
+          <w:highlight w:val="green"/>
+        </w:rPr>
         <w:t xml:space="preserve">a method that will create a new </w:t>
       </w:r>
       <w:r>
+        <w:rPr>
+          <w:highlight w:val="green"/>
+        </w:rPr>
         <w:t>S</w:t>
       </w:r>
       <w:r>
+        <w:rPr>
+          <w:highlight w:val="green"/>
+        </w:rPr>
         <w:t>taff ID and input the staff name from the related text box. The Staff ID must be unique starting with 77</w:t>
       </w:r>
       <w:r>
+        <w:rPr>
+          <w:highlight w:val="green"/>
+        </w:rPr>
         <w:t>xxxxxxx</w:t>
       </w:r>
       <w:r>
+        <w:rPr>
+          <w:highlight w:val="green"/>
+        </w:rPr>
         <w:t xml:space="preserve"> while the staff name may be duplicated. The new staff member must be added to the Dictionary data structure.</w:t>
       </w:r>
     </w:p>
@@ -11070,17 +11223,32 @@
         </w:numPr>
         <w:spacing w:after="0"/>
         <w:ind w:left="567" w:hanging="567"/>
-      </w:pPr>
-      <w:r>
+        <w:rPr>
+          <w:highlight w:val="green"/>
+        </w:rPr>
+      </w:pPr>
+      <w:r>
+        <w:rPr>
+          <w:highlight w:val="green"/>
+        </w:rPr>
         <w:t>Create</w:t>
       </w:r>
       <w:r>
+        <w:rPr>
+          <w:highlight w:val="green"/>
+        </w:rPr>
         <w:t xml:space="preserve"> a method that will </w:t>
       </w:r>
       <w:r>
+        <w:rPr>
+          <w:highlight w:val="green"/>
+        </w:rPr>
         <w:t>U</w:t>
       </w:r>
       <w:r>
+        <w:rPr>
+          <w:highlight w:val="green"/>
+        </w:rPr>
         <w:t>pdate the name of the current Staff ID.</w:t>
       </w:r>
     </w:p>
@@ -11093,17 +11261,32 @@
         </w:numPr>
         <w:spacing w:after="0"/>
         <w:ind w:left="567" w:hanging="567"/>
-      </w:pPr>
-      <w:r>
+        <w:rPr>
+          <w:highlight w:val="green"/>
+        </w:rPr>
+      </w:pPr>
+      <w:r>
+        <w:rPr>
+          <w:highlight w:val="green"/>
+        </w:rPr>
         <w:t>Create</w:t>
       </w:r>
       <w:r>
+        <w:rPr>
+          <w:highlight w:val="green"/>
+        </w:rPr>
         <w:t xml:space="preserve"> a method that will </w:t>
       </w:r>
       <w:r>
+        <w:rPr>
+          <w:highlight w:val="green"/>
+        </w:rPr>
         <w:t>R</w:t>
       </w:r>
       <w:r>
+        <w:rPr>
+          <w:highlight w:val="green"/>
+        </w:rPr>
         <w:t>emove the current Staff ID and clear the text boxes.</w:t>
       </w:r>
     </w:p>
@@ -11116,23 +11299,44 @@
         </w:numPr>
         <w:spacing w:after="0"/>
         <w:ind w:left="567" w:hanging="567"/>
-      </w:pPr>
-      <w:r>
+        <w:rPr>
+          <w:highlight w:val="green"/>
+        </w:rPr>
+      </w:pPr>
+      <w:r>
+        <w:rPr>
+          <w:highlight w:val="green"/>
+        </w:rPr>
         <w:t xml:space="preserve">Create a method that will save changes to the csv file, this method should be called </w:t>
       </w:r>
       <w:r>
+        <w:rPr>
+          <w:highlight w:val="green"/>
+        </w:rPr>
         <w:t>as</w:t>
       </w:r>
       <w:r>
+        <w:rPr>
+          <w:highlight w:val="green"/>
+        </w:rPr>
         <w:t xml:space="preserve"> the </w:t>
       </w:r>
       <w:r>
+        <w:rPr>
+          <w:highlight w:val="green"/>
+        </w:rPr>
         <w:t xml:space="preserve">Admin </w:t>
       </w:r>
       <w:r>
+        <w:rPr>
+          <w:highlight w:val="green"/>
+        </w:rPr>
         <w:t>GUI</w:t>
       </w:r>
       <w:r>
+        <w:rPr>
+          <w:highlight w:val="green"/>
+        </w:rPr>
         <w:t xml:space="preserve"> closes.</w:t>
       </w:r>
     </w:p>
@@ -11145,26 +11349,38 @@
         </w:numPr>
         <w:spacing w:after="0"/>
         <w:ind w:left="567" w:hanging="567"/>
-      </w:pPr>
-      <w:r>
-        <w:t>Create</w:t>
-      </w:r>
-      <w:r>
-        <w:t xml:space="preserve"> </w:t>
-      </w:r>
-      <w:r>
-        <w:t xml:space="preserve">a method that will close the </w:t>
-      </w:r>
-      <w:r>
+        <w:rPr>
+          <w:highlight w:val="green"/>
+        </w:rPr>
+      </w:pPr>
+      <w:r>
+        <w:rPr>
+          <w:highlight w:val="green"/>
+        </w:rPr>
+        <w:t xml:space="preserve">Create a method that will close the </w:t>
+      </w:r>
+      <w:r>
+        <w:rPr>
+          <w:highlight w:val="green"/>
+        </w:rPr>
         <w:t>A</w:t>
       </w:r>
       <w:r>
+        <w:rPr>
+          <w:highlight w:val="green"/>
+        </w:rPr>
         <w:t xml:space="preserve">dmin </w:t>
       </w:r>
       <w:r>
+        <w:rPr>
+          <w:highlight w:val="green"/>
+        </w:rPr>
         <w:t>GUI</w:t>
       </w:r>
       <w:r>
+        <w:rPr>
+          <w:highlight w:val="green"/>
+        </w:rPr>
         <w:t xml:space="preserve"> when the Alt + L keys are pressed.</w:t>
       </w:r>
     </w:p>
@@ -11179,23 +11395,27 @@
         <w:ind w:left="567" w:hanging="567"/>
       </w:pPr>
       <w:r>
-        <w:t xml:space="preserve">Add suitable error trapping and user </w:t>
-      </w:r>
-      <w:r>
-        <w:t xml:space="preserve">feedback </w:t>
-      </w:r>
-      <w:r>
+        <w:rPr>
+          <w:highlight w:val="green"/>
+        </w:rPr>
+        <w:t xml:space="preserve">Add suitable error trapping and user feedback </w:t>
+      </w:r>
+      <w:r>
+        <w:rPr>
+          <w:highlight w:val="green"/>
+        </w:rPr>
         <w:t xml:space="preserve">via a status strip or </w:t>
       </w:r>
-      <w:proofErr w:type="gramStart"/>
-      <w:r>
-        <w:t xml:space="preserve">similar </w:t>
-      </w:r>
-      <w:r>
-        <w:t>to</w:t>
-      </w:r>
-      <w:proofErr w:type="gramEnd"/>
-      <w:r>
+      <w:r>
+        <w:rPr>
+          <w:highlight w:val="green"/>
+        </w:rPr>
+        <w:t>like</w:t>
+      </w:r>
+      <w:r>
+        <w:rPr>
+          <w:highlight w:val="green"/>
+        </w:rPr>
         <w:t xml:space="preserve"> ensure a fully functional User Experience. Make all methods private and ensure the Dictionary is updated.</w:t>
       </w:r>
       <w:r>
@@ -11211,30 +11431,40 @@
         </w:numPr>
         <w:spacing w:after="0"/>
         <w:ind w:left="567" w:hanging="567"/>
-      </w:pPr>
-      <w:r>
+        <w:rPr>
+          <w:highlight w:val="green"/>
+        </w:rPr>
+      </w:pPr>
+      <w:r>
+        <w:rPr>
+          <w:highlight w:val="green"/>
+        </w:rPr>
         <w:t>Ensure all code is adequately commented.</w:t>
       </w:r>
       <w:r>
         <w:rPr>
           <w:rFonts w:ascii="Arial" w:eastAsia="Arial" w:hAnsi="Arial" w:cs="Arial"/>
+          <w:highlight w:val="green"/>
         </w:rPr>
         <w:t xml:space="preserve"> </w:t>
       </w:r>
       <w:r>
+        <w:rPr>
+          <w:highlight w:val="green"/>
+        </w:rPr>
         <w:t xml:space="preserve">Map the programming criteria and features to your code/methods by adding comments above the method signatures. Ensure your code is compliant with the CITEMS </w:t>
       </w:r>
       <w:r>
+        <w:rPr>
+          <w:highlight w:val="green"/>
+        </w:rPr>
         <w:t xml:space="preserve">and MS </w:t>
       </w:r>
       <w:r>
-        <w:t xml:space="preserve">coding standards (refer </w:t>
-      </w:r>
-      <w:r>
-        <w:t>http://www.citems.com.au/</w:t>
-      </w:r>
-      <w:r>
-        <w:t>).</w:t>
+        <w:rPr>
+          <w:highlight w:val="green"/>
+        </w:rPr>
+        <w:t>coding standards (refer http://www.citems.com.au/).</w:t>
       </w:r>
     </w:p>
     <w:p>
@@ -26637,6 +26867,15 @@
 </file>
 
 <file path=customXml/item1.xml><?xml version="1.0" encoding="utf-8"?>
+<?mso-contentType ?>
+<FormTemplates xmlns="http://schemas.microsoft.com/sharepoint/v3/contenttype/forms">
+  <Display>DocumentLibraryForm</Display>
+  <Edit>DocumentLibraryForm</Edit>
+  <New>DocumentLibraryForm</New>
+</FormTemplates>
+</file>
+
+<file path=customXml/item2.xml><?xml version="1.0" encoding="utf-8"?>
 <ct:contentTypeSchema xmlns:ct="http://schemas.microsoft.com/office/2006/metadata/contentType" xmlns:ma="http://schemas.microsoft.com/office/2006/metadata/properties/metaAttributes" ct:_="" ma:_="" ma:contentTypeName="Document" ma:contentTypeID="0x01010033E45C82FA6F1242BE0F0E8FD3AC3E42" ma:contentTypeVersion="12" ma:contentTypeDescription="Create a new document." ma:contentTypeScope="" ma:versionID="30540801b1b603089ef3c0001f4252d4">
   <xsd:schema xmlns:xsd="http://www.w3.org/2001/XMLSchema" xmlns:xs="http://www.w3.org/2001/XMLSchema" xmlns:p="http://schemas.microsoft.com/office/2006/metadata/properties" xmlns:ns3="8b07bbcc-12da-4100-93f1-9d8cf55f2d91" xmlns:ns4="63d80fdd-e085-4d40-a7ed-b240d1aa1699" targetNamespace="http://schemas.microsoft.com/office/2006/metadata/properties" ma:root="true" ma:fieldsID="669878f326e6a82dab07128741202fe0" ns3:_="" ns4:_="">
     <xsd:import namespace="8b07bbcc-12da-4100-93f1-9d8cf55f2d91"/>
@@ -26853,26 +27092,25 @@
 </ct:contentTypeSchema>
 </file>
 
-<file path=customXml/item2.xml><?xml version="1.0" encoding="utf-8"?>
-<?mso-contentType ?>
-<FormTemplates xmlns="http://schemas.microsoft.com/sharepoint/v3/contenttype/forms">
-  <Display>DocumentLibraryForm</Display>
-  <Edit>DocumentLibraryForm</Edit>
-  <New>DocumentLibraryForm</New>
-</FormTemplates>
+<file path=customXml/item3.xml><?xml version="1.0" encoding="utf-8"?>
+<b:Sources xmlns:b="http://schemas.openxmlformats.org/officeDocument/2006/bibliography" xmlns="http://schemas.openxmlformats.org/officeDocument/2006/bibliography" SelectedStyle="\APASixthEditionOfficeOnline.xsl" StyleName="APA" Version="6"/>
 </file>
 
-<file path=customXml/item3.xml><?xml version="1.0" encoding="utf-8"?>
+<file path=customXml/item4.xml><?xml version="1.0" encoding="utf-8"?>
 <p:properties xmlns:p="http://schemas.microsoft.com/office/2006/metadata/properties" xmlns:xsi="http://www.w3.org/2001/XMLSchema-instance" xmlns:pc="http://schemas.microsoft.com/office/infopath/2007/PartnerControls">
   <documentManagement/>
 </p:properties>
 </file>
 
-<file path=customXml/item4.xml><?xml version="1.0" encoding="utf-8"?>
-<b:Sources xmlns:b="http://schemas.openxmlformats.org/officeDocument/2006/bibliography" xmlns="http://schemas.openxmlformats.org/officeDocument/2006/bibliography" SelectedStyle="\APASixthEditionOfficeOnline.xsl" StyleName="APA" Version="6"/>
+<file path=customXml/itemProps1.xml><?xml version="1.0" encoding="utf-8"?>
+<ds:datastoreItem xmlns:ds="http://schemas.openxmlformats.org/officeDocument/2006/customXml" ds:itemID="{A80EEEA6-436B-49D9-8C20-9336E244E8CE}">
+  <ds:schemaRefs>
+    <ds:schemaRef ds:uri="http://schemas.microsoft.com/sharepoint/v3/contenttype/forms"/>
+  </ds:schemaRefs>
+</ds:datastoreItem>
 </file>
 
-<file path=customXml/itemProps1.xml><?xml version="1.0" encoding="utf-8"?>
+<file path=customXml/itemProps2.xml><?xml version="1.0" encoding="utf-8"?>
 <ds:datastoreItem xmlns:ds="http://schemas.openxmlformats.org/officeDocument/2006/customXml" ds:itemID="{7994E223-60DA-4A99-B37F-8BB056EE0767}">
   <ds:schemaRefs>
     <ds:schemaRef ds:uri="http://schemas.microsoft.com/office/2006/metadata/contentType"/>
@@ -26891,27 +27129,19 @@
 </ds:datastoreItem>
 </file>
 
-<file path=customXml/itemProps2.xml><?xml version="1.0" encoding="utf-8"?>
-<ds:datastoreItem xmlns:ds="http://schemas.openxmlformats.org/officeDocument/2006/customXml" ds:itemID="{A80EEEA6-436B-49D9-8C20-9336E244E8CE}">
+<file path=customXml/itemProps3.xml><?xml version="1.0" encoding="utf-8"?>
+<ds:datastoreItem xmlns:ds="http://schemas.openxmlformats.org/officeDocument/2006/customXml" ds:itemID="{7880F664-6C5D-4B87-9345-78AEE8D018B7}">
   <ds:schemaRefs>
-    <ds:schemaRef ds:uri="http://schemas.microsoft.com/sharepoint/v3/contenttype/forms"/>
+    <ds:schemaRef ds:uri="http://schemas.openxmlformats.org/officeDocument/2006/bibliography"/>
   </ds:schemaRefs>
 </ds:datastoreItem>
 </file>
 
-<file path=customXml/itemProps3.xml><?xml version="1.0" encoding="utf-8"?>
+<file path=customXml/itemProps4.xml><?xml version="1.0" encoding="utf-8"?>
 <ds:datastoreItem xmlns:ds="http://schemas.openxmlformats.org/officeDocument/2006/customXml" ds:itemID="{DE34826B-69CA-4F73-92F8-D6287CBB69AF}">
   <ds:schemaRefs>
     <ds:schemaRef ds:uri="http://schemas.microsoft.com/office/2006/metadata/properties"/>
     <ds:schemaRef ds:uri="http://schemas.microsoft.com/office/infopath/2007/PartnerControls"/>
   </ds:schemaRefs>
 </ds:datastoreItem>
-</file>
-
-<file path=customXml/itemProps4.xml><?xml version="1.0" encoding="utf-8"?>
-<ds:datastoreItem xmlns:ds="http://schemas.openxmlformats.org/officeDocument/2006/customXml" ds:itemID="{7880F664-6C5D-4B87-9345-78AEE8D018B7}">
-  <ds:schemaRefs>
-    <ds:schemaRef ds:uri="http://schemas.openxmlformats.org/officeDocument/2006/bibliography"/>
-  </ds:schemaRefs>
-</ds:datastoreItem>
 </file>
</xml_diff>

<commit_message>
Finalize fixes and documentation
</commit_message>
<xml_diff>
--- a/Assessment Project Three V.2.2024.docx
+++ b/Assessment Project Three V.2.2024.docx
@@ -1872,7 +1872,15 @@
               <w:spacing w:after="0" w:line="240" w:lineRule="auto"/>
             </w:pPr>
             <w:r>
-              <w:t>Assessor to ensure that the noise levels, natural interactions and time variances are maintained as it would be in the Software Development industry.</w:t>
+              <w:t xml:space="preserve">Assessor to ensure that the noise levels, natural </w:t>
+            </w:r>
+            <w:proofErr w:type="gramStart"/>
+            <w:r>
+              <w:t>interactions</w:t>
+            </w:r>
+            <w:proofErr w:type="gramEnd"/>
+            <w:r>
+              <w:t xml:space="preserve"> and time variances are maintained as it would be in the Software Development industry.</w:t>
             </w:r>
           </w:p>
           <w:p>
@@ -2111,8 +2119,17 @@
                 <w:rFonts w:ascii="Tahoma" w:hAnsi="Tahoma" w:cs="Tahoma"/>
                 <w:sz w:val="20"/>
               </w:rPr>
-              <w:t>advanced user interfaces</w:t>
-            </w:r>
+              <w:t xml:space="preserve">advanced user </w:t>
+            </w:r>
+            <w:proofErr w:type="gramStart"/>
+            <w:r>
+              <w:rPr>
+                <w:rFonts w:ascii="Tahoma" w:hAnsi="Tahoma" w:cs="Tahoma"/>
+                <w:sz w:val="20"/>
+              </w:rPr>
+              <w:t>interfaces</w:t>
+            </w:r>
+            <w:proofErr w:type="gramEnd"/>
           </w:p>
           <w:p>
             <w:pPr>
@@ -2239,8 +2256,17 @@
                 <w:rFonts w:ascii="Tahoma" w:hAnsi="Tahoma" w:cs="Tahoma"/>
                 <w:sz w:val="20"/>
               </w:rPr>
-              <w:t>Apply advanced programming skills in another language</w:t>
-            </w:r>
+              <w:t xml:space="preserve">Apply advanced programming skills in another </w:t>
+            </w:r>
+            <w:proofErr w:type="gramStart"/>
+            <w:r>
+              <w:rPr>
+                <w:rFonts w:ascii="Tahoma" w:hAnsi="Tahoma" w:cs="Tahoma"/>
+                <w:sz w:val="20"/>
+              </w:rPr>
+              <w:t>language</w:t>
+            </w:r>
+            <w:proofErr w:type="gramEnd"/>
           </w:p>
           <w:p>
             <w:pPr>
@@ -2260,7 +2286,23 @@
                 <w:rFonts w:ascii="Tahoma" w:hAnsi="Tahoma" w:cs="Tahoma"/>
                 <w:sz w:val="20"/>
               </w:rPr>
-              <w:t>Code advanced data structures using hashing, sorting and searching algorithms</w:t>
+              <w:t xml:space="preserve">Code advanced data structures using hashing, </w:t>
+            </w:r>
+            <w:proofErr w:type="gramStart"/>
+            <w:r>
+              <w:rPr>
+                <w:rFonts w:ascii="Tahoma" w:hAnsi="Tahoma" w:cs="Tahoma"/>
+                <w:sz w:val="20"/>
+              </w:rPr>
+              <w:t>sorting</w:t>
+            </w:r>
+            <w:proofErr w:type="gramEnd"/>
+            <w:r>
+              <w:rPr>
+                <w:rFonts w:ascii="Tahoma" w:hAnsi="Tahoma" w:cs="Tahoma"/>
+                <w:sz w:val="20"/>
+              </w:rPr>
+              <w:t xml:space="preserve"> and searching algorithms</w:t>
             </w:r>
             <w:r>
               <w:rPr>
@@ -2374,8 +2416,17 @@
                 <w:rFonts w:ascii="Tahoma" w:hAnsi="Tahoma" w:cs="Tahoma"/>
                 <w:sz w:val="20"/>
               </w:rPr>
-              <w:t>Match ICT needs with the strategic direction of the organisation</w:t>
-            </w:r>
+              <w:t xml:space="preserve">Match ICT needs with the strategic direction of the </w:t>
+            </w:r>
+            <w:proofErr w:type="gramStart"/>
+            <w:r>
+              <w:rPr>
+                <w:rFonts w:ascii="Tahoma" w:hAnsi="Tahoma" w:cs="Tahoma"/>
+                <w:sz w:val="20"/>
+              </w:rPr>
+              <w:t>organisation</w:t>
+            </w:r>
+            <w:proofErr w:type="gramEnd"/>
           </w:p>
           <w:p>
             <w:pPr>
@@ -2395,8 +2446,17 @@
                 <w:rFonts w:ascii="Tahoma" w:hAnsi="Tahoma" w:cs="Tahoma"/>
                 <w:sz w:val="20"/>
               </w:rPr>
-              <w:t>Interpret, analysis and report the strategic organisational plan</w:t>
-            </w:r>
+              <w:t xml:space="preserve">Interpret, analysis and report the strategic organisational </w:t>
+            </w:r>
+            <w:proofErr w:type="gramStart"/>
+            <w:r>
+              <w:rPr>
+                <w:rFonts w:ascii="Tahoma" w:hAnsi="Tahoma" w:cs="Tahoma"/>
+                <w:sz w:val="20"/>
+              </w:rPr>
+              <w:t>plan</w:t>
+            </w:r>
+            <w:proofErr w:type="gramEnd"/>
           </w:p>
           <w:p>
             <w:pPr>
@@ -2416,7 +2476,23 @@
                 <w:rFonts w:ascii="Tahoma" w:hAnsi="Tahoma" w:cs="Tahoma"/>
                 <w:sz w:val="20"/>
               </w:rPr>
-              <w:t>Propose and document changes for the implementation of a ICT system</w:t>
+              <w:t xml:space="preserve">Propose and document changes for the implementation of </w:t>
+            </w:r>
+            <w:proofErr w:type="gramStart"/>
+            <w:r>
+              <w:rPr>
+                <w:rFonts w:ascii="Tahoma" w:hAnsi="Tahoma" w:cs="Tahoma"/>
+                <w:sz w:val="20"/>
+              </w:rPr>
+              <w:t>a</w:t>
+            </w:r>
+            <w:proofErr w:type="gramEnd"/>
+            <w:r>
+              <w:rPr>
+                <w:rFonts w:ascii="Tahoma" w:hAnsi="Tahoma" w:cs="Tahoma"/>
+                <w:sz w:val="20"/>
+              </w:rPr>
+              <w:t xml:space="preserve"> ICT system</w:t>
             </w:r>
           </w:p>
           <w:p>
@@ -2437,8 +2513,17 @@
                 <w:rFonts w:ascii="Tahoma" w:hAnsi="Tahoma" w:cs="Tahoma"/>
                 <w:sz w:val="20"/>
               </w:rPr>
-              <w:t>Provide action plan and schedule</w:t>
-            </w:r>
+              <w:t xml:space="preserve">Provide action plan and </w:t>
+            </w:r>
+            <w:proofErr w:type="gramStart"/>
+            <w:r>
+              <w:rPr>
+                <w:rFonts w:ascii="Tahoma" w:hAnsi="Tahoma" w:cs="Tahoma"/>
+                <w:sz w:val="20"/>
+              </w:rPr>
+              <w:t>schedule</w:t>
+            </w:r>
+            <w:proofErr w:type="gramEnd"/>
           </w:p>
           <w:p>
             <w:pPr>
@@ -2777,7 +2862,23 @@
                 <w:rFonts w:ascii="Tahoma" w:hAnsi="Tahoma" w:cs="Tahoma"/>
                 <w:sz w:val="20"/>
               </w:rPr>
-              <w:t>In some circumstances, adjustments to assessments may be made for you. If you require support for literacy and numeracy issues; support for hearing, sight or mobility issues; change to assessment times/venues; use of special or adaptive technology; considerations relating to age, gender and cultural beliefs; format of assessment materials; or presence of a scribe you need to inform your lecturer.</w:t>
+              <w:t xml:space="preserve">In some circumstances, adjustments to assessments may be made for you. If you require support for literacy and numeracy issues; support for hearing, </w:t>
+            </w:r>
+            <w:proofErr w:type="gramStart"/>
+            <w:r>
+              <w:rPr>
+                <w:rFonts w:ascii="Tahoma" w:hAnsi="Tahoma" w:cs="Tahoma"/>
+                <w:sz w:val="20"/>
+              </w:rPr>
+              <w:t>sight</w:t>
+            </w:r>
+            <w:proofErr w:type="gramEnd"/>
+            <w:r>
+              <w:rPr>
+                <w:rFonts w:ascii="Tahoma" w:hAnsi="Tahoma" w:cs="Tahoma"/>
+                <w:sz w:val="20"/>
+              </w:rPr>
+              <w:t xml:space="preserve"> or mobility issues; change to assessment times/venues; use of special or adaptive technology; considerations relating to age, gender and cultural beliefs; format of assessment materials; or presence of a scribe you need to inform your lecturer.</w:t>
             </w:r>
           </w:p>
         </w:tc>
@@ -3132,7 +3233,15 @@
               <w:t xml:space="preserve"> Interface </w:t>
             </w:r>
             <w:r>
-              <w:t>Programming Criteria (SortedDictionary)</w:t>
+              <w:t>Programming Criteria (</w:t>
+            </w:r>
+            <w:proofErr w:type="spellStart"/>
+            <w:r>
+              <w:t>SortedDictionary</w:t>
+            </w:r>
+            <w:proofErr w:type="spellEnd"/>
+            <w:r>
+              <w:t>)</w:t>
             </w:r>
           </w:p>
           <w:p>
@@ -3665,7 +3774,15 @@
         <w:t xml:space="preserve"> as the unique staff ID for login</w:t>
       </w:r>
       <w:r>
-        <w:t xml:space="preserve"> to security doors, science buildings, communication and </w:t>
+        <w:t xml:space="preserve"> to security doors, science buildings, </w:t>
+      </w:r>
+      <w:proofErr w:type="gramStart"/>
+      <w:r>
+        <w:t>communication</w:t>
+      </w:r>
+      <w:proofErr w:type="gramEnd"/>
+      <w:r>
+        <w:t xml:space="preserve"> and </w:t>
       </w:r>
       <w:r>
         <w:t xml:space="preserve">server </w:t>
@@ -3695,7 +3812,15 @@
         <w:t>ir staff</w:t>
       </w:r>
       <w:r>
-        <w:t xml:space="preserve"> mobile number to gain entry ito any building. </w:t>
+        <w:t xml:space="preserve"> mobile number to gain entry </w:t>
+      </w:r>
+      <w:proofErr w:type="spellStart"/>
+      <w:r>
+        <w:t>ito</w:t>
+      </w:r>
+      <w:proofErr w:type="spellEnd"/>
+      <w:r>
+        <w:t xml:space="preserve"> any building. </w:t>
       </w:r>
       <w:r>
         <w:t xml:space="preserve">Once they </w:t>
@@ -3704,7 +3829,15 @@
         <w:t>connect</w:t>
       </w:r>
       <w:r>
-        <w:t xml:space="preserve"> their laptop at a hot-desk they will logon to the computer network using the same mobile phone number. </w:t>
+        <w:t xml:space="preserve"> their laptop at a </w:t>
+      </w:r>
+      <w:proofErr w:type="gramStart"/>
+      <w:r>
+        <w:t>hot-desk</w:t>
+      </w:r>
+      <w:proofErr w:type="gramEnd"/>
+      <w:r>
+        <w:t xml:space="preserve"> they will logon to the computer network using the same mobile phone number. </w:t>
       </w:r>
     </w:p>
     <w:p>
@@ -4258,7 +4391,21 @@
         <w:rPr>
           <w:highlight w:val="yellow"/>
         </w:rPr>
-        <w:t xml:space="preserve"> utilise the Alt, Ctrl and CharKey combinations.</w:t>
+        <w:t xml:space="preserve"> utilise the Alt, Ctrl and </w:t>
+      </w:r>
+      <w:proofErr w:type="spellStart"/>
+      <w:r>
+        <w:rPr>
+          <w:highlight w:val="yellow"/>
+        </w:rPr>
+        <w:t>CharKey</w:t>
+      </w:r>
+      <w:proofErr w:type="spellEnd"/>
+      <w:r>
+        <w:rPr>
+          <w:highlight w:val="yellow"/>
+        </w:rPr>
+        <w:t xml:space="preserve"> combinations.</w:t>
       </w:r>
       <w:r>
         <w:t xml:space="preserve"> </w:t>
@@ -6675,7 +6822,15 @@
               <w:spacing w:after="0"/>
             </w:pPr>
             <w:r>
-              <w:t>The admin page should contain options to create, remove, update and delete records</w:t>
+              <w:t xml:space="preserve">The admin page should contain options to create, remove, </w:t>
+            </w:r>
+            <w:proofErr w:type="gramStart"/>
+            <w:r>
+              <w:t>update</w:t>
+            </w:r>
+            <w:proofErr w:type="gramEnd"/>
+            <w:r>
+              <w:t xml:space="preserve"> and delete records</w:t>
             </w:r>
           </w:p>
         </w:tc>
@@ -7183,7 +7338,15 @@
               <w:spacing w:after="0"/>
             </w:pPr>
             <w:r>
-              <w:t>The admin page should contain options to create, remove, update and delete records</w:t>
+              <w:t xml:space="preserve">The admin page should contain options to create, remove, </w:t>
+            </w:r>
+            <w:proofErr w:type="gramStart"/>
+            <w:r>
+              <w:t>update</w:t>
+            </w:r>
+            <w:proofErr w:type="gramEnd"/>
+            <w:r>
+              <w:t xml:space="preserve"> and delete records</w:t>
             </w:r>
           </w:p>
         </w:tc>
@@ -7725,8 +7888,13 @@
               </w:numPr>
             </w:pPr>
             <w:r>
-              <w:t>Staff use unique IDs (mobile phone numbers) to gain access to all facilities</w:t>
-            </w:r>
+              <w:t xml:space="preserve">Staff use unique IDs (mobile phone numbers) to gain access to all </w:t>
+            </w:r>
+            <w:proofErr w:type="gramStart"/>
+            <w:r>
+              <w:t>facilities</w:t>
+            </w:r>
+            <w:proofErr w:type="gramEnd"/>
           </w:p>
           <w:p>
             <w:pPr>
@@ -7808,8 +7976,13 @@
               </w:rPr>
             </w:pPr>
             <w:r>
-              <w:t>Staff can work from any location</w:t>
-            </w:r>
+              <w:t xml:space="preserve">Staff can work from any </w:t>
+            </w:r>
+            <w:proofErr w:type="gramStart"/>
+            <w:r>
+              <w:t>location</w:t>
+            </w:r>
+            <w:proofErr w:type="gramEnd"/>
           </w:p>
           <w:p>
             <w:pPr>
@@ -8127,8 +8300,13 @@
               </w:rPr>
             </w:pPr>
             <w:r>
-              <w:t>Improved ability to filter and view staff details quickly and efficiently</w:t>
-            </w:r>
+              <w:t xml:space="preserve">Improved ability to filter and view staff details quickly and </w:t>
+            </w:r>
+            <w:proofErr w:type="gramStart"/>
+            <w:r>
+              <w:t>efficiently</w:t>
+            </w:r>
+            <w:proofErr w:type="gramEnd"/>
           </w:p>
           <w:p>
             <w:pPr>
@@ -8220,8 +8398,13 @@
               </w:rPr>
             </w:pPr>
             <w:r>
-              <w:t>Staff will have to learn how to use the new system</w:t>
-            </w:r>
+              <w:t xml:space="preserve">Staff will have to learn how to use the new </w:t>
+            </w:r>
+            <w:proofErr w:type="gramStart"/>
+            <w:r>
+              <w:t>system</w:t>
+            </w:r>
+            <w:proofErr w:type="gramEnd"/>
           </w:p>
           <w:p>
             <w:pPr>
@@ -8295,8 +8478,13 @@
               </w:numPr>
             </w:pPr>
             <w:r>
-              <w:t>Gather requirements from stakeholders</w:t>
-            </w:r>
+              <w:t xml:space="preserve">Gather requirements from </w:t>
+            </w:r>
+            <w:proofErr w:type="gramStart"/>
+            <w:r>
+              <w:t>stakeholders</w:t>
+            </w:r>
+            <w:proofErr w:type="gramEnd"/>
           </w:p>
           <w:p>
             <w:pPr>
@@ -8307,8 +8495,13 @@
               </w:numPr>
             </w:pPr>
             <w:r>
-              <w:t>Develop a project plan</w:t>
-            </w:r>
+              <w:t xml:space="preserve">Develop a project </w:t>
+            </w:r>
+            <w:proofErr w:type="gramStart"/>
+            <w:r>
+              <w:t>plan</w:t>
+            </w:r>
+            <w:proofErr w:type="gramEnd"/>
           </w:p>
           <w:p>
             <w:pPr>
@@ -8331,8 +8524,13 @@
               </w:numPr>
             </w:pPr>
             <w:r>
-              <w:t>Iterate through prototypes</w:t>
-            </w:r>
+              <w:t xml:space="preserve">Iterate through </w:t>
+            </w:r>
+            <w:proofErr w:type="gramStart"/>
+            <w:r>
+              <w:t>prototypes</w:t>
+            </w:r>
+            <w:proofErr w:type="gramEnd"/>
           </w:p>
           <w:p>
             <w:pPr>
@@ -8343,8 +8541,13 @@
               </w:numPr>
             </w:pPr>
             <w:r>
-              <w:t>Consult with stakeholders</w:t>
-            </w:r>
+              <w:t xml:space="preserve">Consult with </w:t>
+            </w:r>
+            <w:proofErr w:type="gramStart"/>
+            <w:r>
+              <w:t>stakeholders</w:t>
+            </w:r>
+            <w:proofErr w:type="gramEnd"/>
           </w:p>
           <w:p>
             <w:pPr>
@@ -8391,8 +8594,13 @@
               </w:numPr>
             </w:pPr>
             <w:r>
-              <w:t>Fix issues highlighted by testing</w:t>
-            </w:r>
+              <w:t xml:space="preserve">Fix issues highlighted by </w:t>
+            </w:r>
+            <w:proofErr w:type="gramStart"/>
+            <w:r>
+              <w:t>testing</w:t>
+            </w:r>
+            <w:proofErr w:type="gramEnd"/>
           </w:p>
           <w:p>
             <w:pPr>
@@ -8415,8 +8623,13 @@
               </w:numPr>
             </w:pPr>
             <w:r>
-              <w:t>Gather feedback and performance data</w:t>
-            </w:r>
+              <w:t xml:space="preserve">Gather feedback and performance </w:t>
+            </w:r>
+            <w:proofErr w:type="gramStart"/>
+            <w:r>
+              <w:t>data</w:t>
+            </w:r>
+            <w:proofErr w:type="gramEnd"/>
           </w:p>
           <w:p>
             <w:pPr>
@@ -8485,8 +8698,13 @@
               </w:numPr>
             </w:pPr>
             <w:r>
-              <w:t>Support and maintenance tickets</w:t>
-            </w:r>
+              <w:t xml:space="preserve">Support and maintenance </w:t>
+            </w:r>
+            <w:proofErr w:type="gramStart"/>
+            <w:r>
+              <w:t>tickets</w:t>
+            </w:r>
+            <w:proofErr w:type="gramEnd"/>
           </w:p>
           <w:p>
             <w:pPr>
@@ -8918,7 +9136,23 @@
         <w:t>not</w:t>
       </w:r>
       <w:r>
-        <w:t xml:space="preserve"> be located in the same Project but must have a separate and distinct NameSpace. The first </w:t>
+        <w:t xml:space="preserve"> </w:t>
+      </w:r>
+      <w:proofErr w:type="gramStart"/>
+      <w:r>
+        <w:t>be located in</w:t>
+      </w:r>
+      <w:proofErr w:type="gramEnd"/>
+      <w:r>
+        <w:t xml:space="preserve"> the same Project but must have a separate and distinct </w:t>
+      </w:r>
+      <w:proofErr w:type="spellStart"/>
+      <w:r>
+        <w:t>NameSpace</w:t>
+      </w:r>
+      <w:proofErr w:type="spellEnd"/>
+      <w:r>
+        <w:t xml:space="preserve">. The first </w:t>
       </w:r>
       <w:r>
         <w:t>Windows</w:t>
@@ -9110,8 +9344,9 @@
           <w:szCs w:val="22"/>
           <w:highlight w:val="green"/>
         </w:rPr>
-        <w:t>a TKey of type</w:t>
-      </w:r>
+        <w:t xml:space="preserve">a </w:t>
+      </w:r>
+      <w:proofErr w:type="spellStart"/>
       <w:r>
         <w:rPr>
           <w:rFonts w:asciiTheme="minorHAnsi" w:eastAsiaTheme="minorEastAsia" w:hAnsiTheme="minorHAnsi" w:cstheme="minorBidi"/>
@@ -9120,8 +9355,9 @@
           <w:szCs w:val="22"/>
           <w:highlight w:val="green"/>
         </w:rPr>
-        <w:t xml:space="preserve"> integer and </w:t>
-      </w:r>
+        <w:t>TKey</w:t>
+      </w:r>
+      <w:proofErr w:type="spellEnd"/>
       <w:r>
         <w:rPr>
           <w:rFonts w:asciiTheme="minorHAnsi" w:eastAsiaTheme="minorEastAsia" w:hAnsiTheme="minorHAnsi" w:cstheme="minorBidi"/>
@@ -9130,7 +9366,7 @@
           <w:szCs w:val="22"/>
           <w:highlight w:val="green"/>
         </w:rPr>
-        <w:t xml:space="preserve">a TValue of type </w:t>
+        <w:t xml:space="preserve"> of type</w:t>
       </w:r>
       <w:r>
         <w:rPr>
@@ -9140,7 +9376,7 @@
           <w:szCs w:val="22"/>
           <w:highlight w:val="green"/>
         </w:rPr>
-        <w:t>string</w:t>
+        <w:t xml:space="preserve"> integer and </w:t>
       </w:r>
       <w:r>
         <w:rPr>
@@ -9150,7 +9386,7 @@
           <w:szCs w:val="22"/>
           <w:highlight w:val="green"/>
         </w:rPr>
-        <w:t xml:space="preserve">, </w:t>
+        <w:t xml:space="preserve">a TValue of type </w:t>
       </w:r>
       <w:r>
         <w:rPr>
@@ -9160,7 +9396,7 @@
           <w:szCs w:val="22"/>
           <w:highlight w:val="green"/>
         </w:rPr>
-        <w:t xml:space="preserve">name the new </w:t>
+        <w:t>string</w:t>
       </w:r>
       <w:r>
         <w:rPr>
@@ -9170,7 +9406,7 @@
           <w:szCs w:val="22"/>
           <w:highlight w:val="green"/>
         </w:rPr>
-        <w:t xml:space="preserve">data </w:t>
+        <w:t xml:space="preserve">, </w:t>
       </w:r>
       <w:r>
         <w:rPr>
@@ -9180,7 +9416,49 @@
           <w:szCs w:val="22"/>
           <w:highlight w:val="green"/>
         </w:rPr>
-        <w:t>structure “MasterFile”</w:t>
+        <w:t xml:space="preserve">name the new </w:t>
+      </w:r>
+      <w:r>
+        <w:rPr>
+          <w:rFonts w:asciiTheme="minorHAnsi" w:eastAsiaTheme="minorEastAsia" w:hAnsiTheme="minorHAnsi" w:cstheme="minorBidi"/>
+          <w:color w:val="auto"/>
+          <w:sz w:val="22"/>
+          <w:szCs w:val="22"/>
+          <w:highlight w:val="green"/>
+        </w:rPr>
+        <w:t xml:space="preserve">data </w:t>
+      </w:r>
+      <w:r>
+        <w:rPr>
+          <w:rFonts w:asciiTheme="minorHAnsi" w:eastAsiaTheme="minorEastAsia" w:hAnsiTheme="minorHAnsi" w:cstheme="minorBidi"/>
+          <w:color w:val="auto"/>
+          <w:sz w:val="22"/>
+          <w:szCs w:val="22"/>
+          <w:highlight w:val="green"/>
+        </w:rPr>
+        <w:t>structure “</w:t>
+      </w:r>
+      <w:proofErr w:type="spellStart"/>
+      <w:r>
+        <w:rPr>
+          <w:rFonts w:asciiTheme="minorHAnsi" w:eastAsiaTheme="minorEastAsia" w:hAnsiTheme="minorHAnsi" w:cstheme="minorBidi"/>
+          <w:color w:val="auto"/>
+          <w:sz w:val="22"/>
+          <w:szCs w:val="22"/>
+          <w:highlight w:val="green"/>
+        </w:rPr>
+        <w:t>MasterFile</w:t>
+      </w:r>
+      <w:proofErr w:type="spellEnd"/>
+      <w:r>
+        <w:rPr>
+          <w:rFonts w:asciiTheme="minorHAnsi" w:eastAsiaTheme="minorEastAsia" w:hAnsiTheme="minorHAnsi" w:cstheme="minorBidi"/>
+          <w:color w:val="auto"/>
+          <w:sz w:val="22"/>
+          <w:szCs w:val="22"/>
+          <w:highlight w:val="green"/>
+        </w:rPr>
+        <w:t>”</w:t>
       </w:r>
       <w:r>
         <w:rPr>
@@ -9374,7 +9652,29 @@
           <w:szCs w:val="22"/>
           <w:highlight w:val="green"/>
         </w:rPr>
-        <w:t xml:space="preserve"> (ie read only)</w:t>
+        <w:t xml:space="preserve"> (</w:t>
+      </w:r>
+      <w:proofErr w:type="spellStart"/>
+      <w:r>
+        <w:rPr>
+          <w:rFonts w:asciiTheme="minorHAnsi" w:eastAsiaTheme="minorEastAsia" w:hAnsiTheme="minorHAnsi" w:cstheme="minorBidi"/>
+          <w:color w:val="auto"/>
+          <w:sz w:val="22"/>
+          <w:szCs w:val="22"/>
+          <w:highlight w:val="green"/>
+        </w:rPr>
+        <w:t>ie</w:t>
+      </w:r>
+      <w:proofErr w:type="spellEnd"/>
+      <w:r>
+        <w:rPr>
+          <w:rFonts w:asciiTheme="minorHAnsi" w:eastAsiaTheme="minorEastAsia" w:hAnsiTheme="minorHAnsi" w:cstheme="minorBidi"/>
+          <w:color w:val="auto"/>
+          <w:sz w:val="22"/>
+          <w:szCs w:val="22"/>
+          <w:highlight w:val="green"/>
+        </w:rPr>
+        <w:t xml:space="preserve"> read only)</w:t>
       </w:r>
       <w:r>
         <w:rPr>
@@ -10492,13 +10792,27 @@
         <w:rPr>
           <w:highlight w:val="green"/>
         </w:rPr>
-        <w:t xml:space="preserve"> via a status strip or similar</w:t>
-      </w:r>
+        <w:t xml:space="preserve"> via a status strip or </w:t>
+      </w:r>
+      <w:proofErr w:type="gramStart"/>
       <w:r>
         <w:rPr>
           <w:highlight w:val="green"/>
         </w:rPr>
-        <w:t xml:space="preserve"> to ensure </w:t>
+        <w:t>similar</w:t>
+      </w:r>
+      <w:r>
+        <w:rPr>
+          <w:highlight w:val="green"/>
+        </w:rPr>
+        <w:t xml:space="preserve"> to</w:t>
+      </w:r>
+      <w:proofErr w:type="gramEnd"/>
+      <w:r>
+        <w:rPr>
+          <w:highlight w:val="green"/>
+        </w:rPr>
+        <w:t xml:space="preserve"> ensure </w:t>
       </w:r>
       <w:r>
         <w:rPr>
@@ -11327,6 +11641,7 @@
         </w:rPr>
         <w:t xml:space="preserve">Create a </w:t>
       </w:r>
+      <w:proofErr w:type="spellStart"/>
       <w:r>
         <w:rPr>
           <w:rFonts w:asciiTheme="minorHAnsi" w:eastAsiaTheme="minorEastAsia" w:hAnsiTheme="minorHAnsi" w:cstheme="minorBidi"/>
@@ -11343,8 +11658,9 @@
           <w:sz w:val="22"/>
           <w:szCs w:val="22"/>
         </w:rPr>
-        <w:t xml:space="preserve">Dictionary data structure with a TKey of type integer and a TValue of type string, name the new </w:t>
-      </w:r>
+        <w:t>Dictionary</w:t>
+      </w:r>
+      <w:proofErr w:type="spellEnd"/>
       <w:r>
         <w:rPr>
           <w:rFonts w:asciiTheme="minorHAnsi" w:eastAsiaTheme="minorEastAsia" w:hAnsiTheme="minorHAnsi" w:cstheme="minorBidi"/>
@@ -11352,8 +11668,9 @@
           <w:sz w:val="22"/>
           <w:szCs w:val="22"/>
         </w:rPr>
-        <w:t xml:space="preserve">data </w:t>
-      </w:r>
+        <w:t xml:space="preserve"> data structure with a </w:t>
+      </w:r>
+      <w:proofErr w:type="spellStart"/>
       <w:r>
         <w:rPr>
           <w:rFonts w:asciiTheme="minorHAnsi" w:eastAsiaTheme="minorEastAsia" w:hAnsiTheme="minorHAnsi" w:cstheme="minorBidi"/>
@@ -11361,7 +11678,55 @@
           <w:sz w:val="22"/>
           <w:szCs w:val="22"/>
         </w:rPr>
-        <w:t>structure “MasterFile”.</w:t>
+        <w:t>TKey</w:t>
+      </w:r>
+      <w:proofErr w:type="spellEnd"/>
+      <w:r>
+        <w:rPr>
+          <w:rFonts w:asciiTheme="minorHAnsi" w:eastAsiaTheme="minorEastAsia" w:hAnsiTheme="minorHAnsi" w:cstheme="minorBidi"/>
+          <w:color w:val="auto"/>
+          <w:sz w:val="22"/>
+          <w:szCs w:val="22"/>
+        </w:rPr>
+        <w:t xml:space="preserve"> of type integer and a TValue of type string, name the new </w:t>
+      </w:r>
+      <w:r>
+        <w:rPr>
+          <w:rFonts w:asciiTheme="minorHAnsi" w:eastAsiaTheme="minorEastAsia" w:hAnsiTheme="minorHAnsi" w:cstheme="minorBidi"/>
+          <w:color w:val="auto"/>
+          <w:sz w:val="22"/>
+          <w:szCs w:val="22"/>
+        </w:rPr>
+        <w:t xml:space="preserve">data </w:t>
+      </w:r>
+      <w:r>
+        <w:rPr>
+          <w:rFonts w:asciiTheme="minorHAnsi" w:eastAsiaTheme="minorEastAsia" w:hAnsiTheme="minorHAnsi" w:cstheme="minorBidi"/>
+          <w:color w:val="auto"/>
+          <w:sz w:val="22"/>
+          <w:szCs w:val="22"/>
+        </w:rPr>
+        <w:t>structure “</w:t>
+      </w:r>
+      <w:proofErr w:type="spellStart"/>
+      <w:r>
+        <w:rPr>
+          <w:rFonts w:asciiTheme="minorHAnsi" w:eastAsiaTheme="minorEastAsia" w:hAnsiTheme="minorHAnsi" w:cstheme="minorBidi"/>
+          <w:color w:val="auto"/>
+          <w:sz w:val="22"/>
+          <w:szCs w:val="22"/>
+        </w:rPr>
+        <w:t>MasterFile</w:t>
+      </w:r>
+      <w:proofErr w:type="spellEnd"/>
+      <w:r>
+        <w:rPr>
+          <w:rFonts w:asciiTheme="minorHAnsi" w:eastAsiaTheme="minorEastAsia" w:hAnsiTheme="minorHAnsi" w:cstheme="minorBidi"/>
+          <w:color w:val="auto"/>
+          <w:sz w:val="22"/>
+          <w:szCs w:val="22"/>
+        </w:rPr>
+        <w:t>”.</w:t>
       </w:r>
     </w:p>
     <w:p>
@@ -11395,7 +11760,27 @@
           <w:sz w:val="22"/>
           <w:szCs w:val="22"/>
         </w:rPr>
-        <w:t xml:space="preserve">a method that will read the data from the .csv file into the SortedDictionary data structure when the </w:t>
+        <w:t xml:space="preserve">a method that will read the data from the .csv file into the </w:t>
+      </w:r>
+      <w:proofErr w:type="spellStart"/>
+      <w:r>
+        <w:rPr>
+          <w:rFonts w:asciiTheme="minorHAnsi" w:eastAsiaTheme="minorEastAsia" w:hAnsiTheme="minorHAnsi" w:cstheme="minorBidi"/>
+          <w:color w:val="auto"/>
+          <w:sz w:val="22"/>
+          <w:szCs w:val="22"/>
+        </w:rPr>
+        <w:t>SortedDictionary</w:t>
+      </w:r>
+      <w:proofErr w:type="spellEnd"/>
+      <w:r>
+        <w:rPr>
+          <w:rFonts w:asciiTheme="minorHAnsi" w:eastAsiaTheme="minorEastAsia" w:hAnsiTheme="minorHAnsi" w:cstheme="minorBidi"/>
+          <w:color w:val="auto"/>
+          <w:sz w:val="22"/>
+          <w:szCs w:val="22"/>
+        </w:rPr>
+        <w:t xml:space="preserve"> data structure when the </w:t>
       </w:r>
       <w:r>
         <w:rPr>
@@ -11447,8 +11832,9 @@
           <w:sz w:val="22"/>
           <w:szCs w:val="22"/>
         </w:rPr>
-        <w:t>a method to display the Sorted</w:t>
-      </w:r>
+        <w:t xml:space="preserve">a method to display the </w:t>
+      </w:r>
+      <w:proofErr w:type="spellStart"/>
       <w:r>
         <w:rPr>
           <w:rFonts w:asciiTheme="minorHAnsi" w:eastAsiaTheme="minorEastAsia" w:hAnsiTheme="minorHAnsi" w:cstheme="minorBidi"/>
@@ -11456,7 +11842,7 @@
           <w:sz w:val="22"/>
           <w:szCs w:val="22"/>
         </w:rPr>
-        <w:t>Dictionary</w:t>
+        <w:t>Sorted</w:t>
       </w:r>
       <w:r>
         <w:rPr>
@@ -11465,8 +11851,9 @@
           <w:sz w:val="22"/>
           <w:szCs w:val="22"/>
         </w:rPr>
-        <w:t xml:space="preserve"> data into a non-selectable display only list</w:t>
-      </w:r>
+        <w:t>Dictionary</w:t>
+      </w:r>
+      <w:proofErr w:type="spellEnd"/>
       <w:r>
         <w:rPr>
           <w:rFonts w:asciiTheme="minorHAnsi" w:eastAsiaTheme="minorEastAsia" w:hAnsiTheme="minorHAnsi" w:cstheme="minorBidi"/>
@@ -11474,7 +11861,7 @@
           <w:sz w:val="22"/>
           <w:szCs w:val="22"/>
         </w:rPr>
-        <w:t xml:space="preserve"> </w:t>
+        <w:t xml:space="preserve"> data into a non-selectable display only list</w:t>
       </w:r>
       <w:r>
         <w:rPr>
@@ -11483,7 +11870,36 @@
           <w:sz w:val="22"/>
           <w:szCs w:val="22"/>
         </w:rPr>
-        <w:t>box (ie read only).</w:t>
+        <w:t xml:space="preserve"> </w:t>
+      </w:r>
+      <w:r>
+        <w:rPr>
+          <w:rFonts w:asciiTheme="minorHAnsi" w:eastAsiaTheme="minorEastAsia" w:hAnsiTheme="minorHAnsi" w:cstheme="minorBidi"/>
+          <w:color w:val="auto"/>
+          <w:sz w:val="22"/>
+          <w:szCs w:val="22"/>
+        </w:rPr>
+        <w:t>box (</w:t>
+      </w:r>
+      <w:proofErr w:type="spellStart"/>
+      <w:r>
+        <w:rPr>
+          <w:rFonts w:asciiTheme="minorHAnsi" w:eastAsiaTheme="minorEastAsia" w:hAnsiTheme="minorHAnsi" w:cstheme="minorBidi"/>
+          <w:color w:val="auto"/>
+          <w:sz w:val="22"/>
+          <w:szCs w:val="22"/>
+        </w:rPr>
+        <w:t>ie</w:t>
+      </w:r>
+      <w:proofErr w:type="spellEnd"/>
+      <w:r>
+        <w:rPr>
+          <w:rFonts w:asciiTheme="minorHAnsi" w:eastAsiaTheme="minorEastAsia" w:hAnsiTheme="minorHAnsi" w:cstheme="minorBidi"/>
+          <w:color w:val="auto"/>
+          <w:sz w:val="22"/>
+          <w:szCs w:val="22"/>
+        </w:rPr>
+        <w:t xml:space="preserve"> read only).</w:t>
       </w:r>
     </w:p>
     <w:p>
@@ -11517,7 +11933,27 @@
           <w:sz w:val="22"/>
           <w:szCs w:val="22"/>
         </w:rPr>
-        <w:t>a method to filter the Staff Name data from the SortedDictionary into a second filtered and selectable list</w:t>
+        <w:t xml:space="preserve">a method to filter the Staff Name data from the </w:t>
+      </w:r>
+      <w:proofErr w:type="spellStart"/>
+      <w:r>
+        <w:rPr>
+          <w:rFonts w:asciiTheme="minorHAnsi" w:eastAsiaTheme="minorEastAsia" w:hAnsiTheme="minorHAnsi" w:cstheme="minorBidi"/>
+          <w:color w:val="auto"/>
+          <w:sz w:val="22"/>
+          <w:szCs w:val="22"/>
+        </w:rPr>
+        <w:t>SortedDictionary</w:t>
+      </w:r>
+      <w:proofErr w:type="spellEnd"/>
+      <w:r>
+        <w:rPr>
+          <w:rFonts w:asciiTheme="minorHAnsi" w:eastAsiaTheme="minorEastAsia" w:hAnsiTheme="minorHAnsi" w:cstheme="minorBidi"/>
+          <w:color w:val="auto"/>
+          <w:sz w:val="22"/>
+          <w:szCs w:val="22"/>
+        </w:rPr>
+        <w:t xml:space="preserve"> into a second filtered and selectable list</w:t>
       </w:r>
       <w:r>
         <w:rPr>
@@ -11605,7 +12041,27 @@
           <w:sz w:val="22"/>
           <w:szCs w:val="22"/>
         </w:rPr>
-        <w:t>a method to filter the Staff ID data from the SortedDictionary into the second filtered and selectable list box. This method must use a text</w:t>
+        <w:t xml:space="preserve">a method to filter the Staff ID data from the </w:t>
+      </w:r>
+      <w:proofErr w:type="spellStart"/>
+      <w:r>
+        <w:rPr>
+          <w:rFonts w:asciiTheme="minorHAnsi" w:eastAsiaTheme="minorEastAsia" w:hAnsiTheme="minorHAnsi" w:cstheme="minorBidi"/>
+          <w:color w:val="auto"/>
+          <w:sz w:val="22"/>
+          <w:szCs w:val="22"/>
+        </w:rPr>
+        <w:t>SortedDictionary</w:t>
+      </w:r>
+      <w:proofErr w:type="spellEnd"/>
+      <w:r>
+        <w:rPr>
+          <w:rFonts w:asciiTheme="minorHAnsi" w:eastAsiaTheme="minorEastAsia" w:hAnsiTheme="minorHAnsi" w:cstheme="minorBidi"/>
+          <w:color w:val="auto"/>
+          <w:sz w:val="22"/>
+          <w:szCs w:val="22"/>
+        </w:rPr>
+        <w:t xml:space="preserve"> into the second filtered and selectable list box. This method must use a text</w:t>
       </w:r>
       <w:r>
         <w:rPr>
@@ -11995,11 +12451,16 @@
         <w:t>feedback</w:t>
       </w:r>
       <w:r>
-        <w:t xml:space="preserve"> via a status strip or similar</w:t>
+        <w:t xml:space="preserve"> via a status strip or </w:t>
+      </w:r>
+      <w:proofErr w:type="gramStart"/>
+      <w:r>
+        <w:t>similar</w:t>
       </w:r>
       <w:r>
         <w:t xml:space="preserve"> to</w:t>
       </w:r>
+      <w:proofErr w:type="gramEnd"/>
       <w:r>
         <w:t xml:space="preserve"> ensure a fully functional User Experience. Make all methods private and ensure the Dictionary is static and public.</w:t>
       </w:r>
@@ -12167,11 +12628,16 @@
       <w:r>
         <w:t xml:space="preserve">a method that will create a new Staff ID and input the staff name from the related text box. The Staff ID must be unique starting with 77xxxxxxx while the staff name may be duplicated. The new staff member must be added to the </w:t>
       </w:r>
+      <w:proofErr w:type="spellStart"/>
       <w:r>
         <w:t>Sorted</w:t>
       </w:r>
       <w:r>
-        <w:t>Dictionary data structure.</w:t>
+        <w:t>Dictionary</w:t>
+      </w:r>
+      <w:proofErr w:type="spellEnd"/>
+      <w:r>
+        <w:t xml:space="preserve"> data structure.</w:t>
       </w:r>
     </w:p>
     <w:p>
@@ -12271,19 +12737,29 @@
         <w:t>feedback</w:t>
       </w:r>
       <w:r>
-        <w:t xml:space="preserve"> via a status strip or similar</w:t>
+        <w:t xml:space="preserve"> via a status strip or </w:t>
+      </w:r>
+      <w:proofErr w:type="gramStart"/>
+      <w:r>
+        <w:t>similar</w:t>
       </w:r>
       <w:r>
         <w:t xml:space="preserve"> to</w:t>
       </w:r>
+      <w:proofErr w:type="gramEnd"/>
       <w:r>
         <w:t xml:space="preserve"> ensure a fully functional User Experience. Make all methods private and ensure the </w:t>
       </w:r>
+      <w:proofErr w:type="spellStart"/>
       <w:r>
         <w:t>Sorted</w:t>
       </w:r>
       <w:r>
-        <w:t xml:space="preserve">Dictionary is updated. </w:t>
+        <w:t>Dictionary</w:t>
+      </w:r>
+      <w:proofErr w:type="spellEnd"/>
+      <w:r>
+        <w:t xml:space="preserve"> is updated. </w:t>
       </w:r>
     </w:p>
     <w:p>
@@ -12959,8 +13435,21 @@
               <w:spacing w:after="0"/>
             </w:pPr>
             <w:r>
-              <w:t>Instead of loading the entire file into memory at once, the streamreader instead reads each line one by one before adding it to the dictionary. While not necessarily faster, this approach better optimises memory usage and may have a larger effect on slower machines</w:t>
-            </w:r>
+              <w:t xml:space="preserve">Instead of loading the entire file into memory at once, the </w:t>
+            </w:r>
+            <w:proofErr w:type="spellStart"/>
+            <w:r>
+              <w:t>streamreader</w:t>
+            </w:r>
+            <w:proofErr w:type="spellEnd"/>
+            <w:r>
+              <w:t xml:space="preserve"> instead reads each line one by one before adding it to the dictionary. While not necessarily faster, this approach better optimises memory usage and may have a larger effect on slower </w:t>
+            </w:r>
+            <w:proofErr w:type="gramStart"/>
+            <w:r>
+              <w:t>machines</w:t>
+            </w:r>
+            <w:proofErr w:type="gramEnd"/>
           </w:p>
           <w:p>
             <w:pPr>
@@ -13971,7 +14460,23 @@
         <w:spacing w:after="120" w:line="269" w:lineRule="auto"/>
       </w:pPr>
       <w:r>
-        <w:t xml:space="preserve">The Dictionary&lt;T,V&gt; data structure represents a basic hash table , while the alternative is the SortedDictionary&lt;T,V&gt; which is a basic binary search tree implementation. </w:t>
+        <w:t>The Dictionary&lt;</w:t>
+      </w:r>
+      <w:proofErr w:type="gramStart"/>
+      <w:r>
+        <w:t>T,V</w:t>
+      </w:r>
+      <w:proofErr w:type="gramEnd"/>
+      <w:r>
+        <w:t xml:space="preserve">&gt; data structure represents a basic hash table , while the alternative is the </w:t>
+      </w:r>
+      <w:proofErr w:type="spellStart"/>
+      <w:r>
+        <w:t>SortedDictionary</w:t>
+      </w:r>
+      <w:proofErr w:type="spellEnd"/>
+      <w:r>
+        <w:t xml:space="preserve">&lt;T,V&gt; which is a basic binary search tree implementation. </w:t>
       </w:r>
       <w:r>
         <w:t xml:space="preserve">For each </w:t>
@@ -13986,7 +14491,15 @@
         <w:t xml:space="preserve"> Use the </w:t>
       </w:r>
       <w:r>
-        <w:t>Performance Profiler and a release version to measure the CPU Usage, File IO and Memory Usage of both you Applications.</w:t>
+        <w:t xml:space="preserve">Performance Profiler and a release version to measure the CPU Usage, File </w:t>
+      </w:r>
+      <w:proofErr w:type="gramStart"/>
+      <w:r>
+        <w:t>IO</w:t>
+      </w:r>
+      <w:proofErr w:type="gramEnd"/>
+      <w:r>
+        <w:t xml:space="preserve"> and Memory Usage of both you Applications.</w:t>
       </w:r>
     </w:p>
     <w:p>
@@ -14110,6 +14623,36 @@
       <w:r>
         <w:t>.</w:t>
       </w:r>
+    </w:p>
+    <w:p>
+      <w:pPr>
+        <w:spacing w:after="120" w:line="269" w:lineRule="auto"/>
+      </w:pPr>
+    </w:p>
+    <w:p>
+      <w:pPr>
+        <w:spacing w:after="120" w:line="269" w:lineRule="auto"/>
+      </w:pPr>
+    </w:p>
+    <w:p>
+      <w:pPr>
+        <w:spacing w:after="120" w:line="269" w:lineRule="auto"/>
+      </w:pPr>
+    </w:p>
+    <w:p>
+      <w:pPr>
+        <w:spacing w:after="120" w:line="269" w:lineRule="auto"/>
+      </w:pPr>
+    </w:p>
+    <w:p>
+      <w:pPr>
+        <w:spacing w:after="120" w:line="269" w:lineRule="auto"/>
+      </w:pPr>
+    </w:p>
+    <w:p>
+      <w:pPr>
+        <w:spacing w:after="120" w:line="269" w:lineRule="auto"/>
+      </w:pPr>
     </w:p>
     <w:tbl>
       <w:tblPr>
@@ -14148,6 +14691,7 @@
                 <w:sz w:val="36"/>
                 <w:szCs w:val="36"/>
               </w:rPr>
+              <w:lastRenderedPageBreak/>
               <w:t>Application</w:t>
             </w:r>
             <w:r>
@@ -14342,6 +14886,13 @@
                 <w:szCs w:val="20"/>
               </w:rPr>
             </w:pPr>
+            <w:r>
+              <w:rPr>
+                <w:sz w:val="20"/>
+                <w:szCs w:val="20"/>
+              </w:rPr>
+              <w:t>Load CSV</w:t>
+            </w:r>
           </w:p>
         </w:tc>
         <w:tc>
@@ -14367,6 +14918,13 @@
                 <w:szCs w:val="20"/>
               </w:rPr>
             </w:pPr>
+            <w:r>
+              <w:rPr>
+                <w:sz w:val="20"/>
+                <w:szCs w:val="20"/>
+              </w:rPr>
+              <w:t>Launch application</w:t>
+            </w:r>
           </w:p>
         </w:tc>
         <w:tc>
@@ -14392,6 +14950,196 @@
                 <w:szCs w:val="20"/>
               </w:rPr>
             </w:pPr>
+            <w:r>
+              <w:rPr>
+                <w:sz w:val="20"/>
+                <w:szCs w:val="20"/>
+              </w:rPr>
+              <w:drawing>
+                <wp:inline distT="0" distB="0" distL="0" distR="0" wp14:anchorId="2E75A617" wp14:editId="7271812A">
+                  <wp:extent cx="1552792" cy="1066949"/>
+                  <wp:effectExtent l="0" t="0" r="9525" b="0"/>
+                  <wp:docPr id="477819248" name="Picture 1"/>
+                  <wp:cNvGraphicFramePr>
+                    <a:graphicFrameLocks xmlns:a="http://schemas.openxmlformats.org/drawingml/2006/main" noChangeAspect="1"/>
+                  </wp:cNvGraphicFramePr>
+                  <a:graphic xmlns:a="http://schemas.openxmlformats.org/drawingml/2006/main">
+                    <a:graphicData uri="http://schemas.openxmlformats.org/drawingml/2006/picture">
+                      <pic:pic xmlns:pic="http://schemas.openxmlformats.org/drawingml/2006/picture">
+                        <pic:nvPicPr>
+                          <pic:cNvPr id="477819248" name=""/>
+                          <pic:cNvPicPr/>
+                        </pic:nvPicPr>
+                        <pic:blipFill>
+                          <a:blip r:embed="rId33"/>
+                          <a:stretch>
+                            <a:fillRect/>
+                          </a:stretch>
+                        </pic:blipFill>
+                        <pic:spPr>
+                          <a:xfrm>
+                            <a:off x="0" y="0"/>
+                            <a:ext cx="1552792" cy="1066949"/>
+                          </a:xfrm>
+                          <a:prstGeom prst="rect">
+                            <a:avLst/>
+                          </a:prstGeom>
+                        </pic:spPr>
+                      </pic:pic>
+                    </a:graphicData>
+                  </a:graphic>
+                </wp:inline>
+              </w:drawing>
+            </w:r>
+          </w:p>
+          <w:p>
+            <w:pPr>
+              <w:tabs>
+                <w:tab w:val="left" w:pos="497"/>
+              </w:tabs>
+              <w:spacing w:after="0"/>
+              <w:rPr>
+                <w:sz w:val="20"/>
+                <w:szCs w:val="20"/>
+              </w:rPr>
+            </w:pPr>
+            <w:r>
+              <w:rPr>
+                <w:sz w:val="20"/>
+                <w:szCs w:val="20"/>
+              </w:rPr>
+              <w:t>The process took 600</w:t>
+            </w:r>
+            <w:r>
+              <w:rPr>
+                <w:sz w:val="20"/>
+                <w:szCs w:val="20"/>
+              </w:rPr>
+              <w:t xml:space="preserve"> milliseconds</w:t>
+            </w:r>
+            <w:r>
+              <w:rPr>
+                <w:sz w:val="20"/>
+                <w:szCs w:val="20"/>
+              </w:rPr>
+              <w:t xml:space="preserve"> to read the file </w:t>
+            </w:r>
+            <w:proofErr w:type="gramStart"/>
+            <w:r>
+              <w:rPr>
+                <w:sz w:val="20"/>
+                <w:szCs w:val="20"/>
+              </w:rPr>
+              <w:t>data</w:t>
+            </w:r>
+            <w:proofErr w:type="gramEnd"/>
+          </w:p>
+          <w:p>
+            <w:pPr>
+              <w:tabs>
+                <w:tab w:val="left" w:pos="497"/>
+              </w:tabs>
+              <w:spacing w:after="0"/>
+              <w:rPr>
+                <w:sz w:val="20"/>
+                <w:szCs w:val="20"/>
+              </w:rPr>
+            </w:pPr>
+          </w:p>
+          <w:p>
+            <w:pPr>
+              <w:tabs>
+                <w:tab w:val="left" w:pos="497"/>
+              </w:tabs>
+              <w:spacing w:after="0"/>
+              <w:rPr>
+                <w:sz w:val="20"/>
+                <w:szCs w:val="20"/>
+              </w:rPr>
+            </w:pPr>
+            <w:r>
+              <w:rPr>
+                <w:sz w:val="20"/>
+                <w:szCs w:val="20"/>
+              </w:rPr>
+              <w:drawing>
+                <wp:inline distT="0" distB="0" distL="0" distR="0" wp14:anchorId="0846C98B" wp14:editId="1EAE996A">
+                  <wp:extent cx="2383155" cy="791845"/>
+                  <wp:effectExtent l="0" t="0" r="0" b="8255"/>
+                  <wp:docPr id="373131834" name="Picture 1"/>
+                  <wp:cNvGraphicFramePr>
+                    <a:graphicFrameLocks xmlns:a="http://schemas.openxmlformats.org/drawingml/2006/main" noChangeAspect="1"/>
+                  </wp:cNvGraphicFramePr>
+                  <a:graphic xmlns:a="http://schemas.openxmlformats.org/drawingml/2006/main">
+                    <a:graphicData uri="http://schemas.openxmlformats.org/drawingml/2006/picture">
+                      <pic:pic xmlns:pic="http://schemas.openxmlformats.org/drawingml/2006/picture">
+                        <pic:nvPicPr>
+                          <pic:cNvPr id="373131834" name=""/>
+                          <pic:cNvPicPr/>
+                        </pic:nvPicPr>
+                        <pic:blipFill>
+                          <a:blip r:embed="rId34"/>
+                          <a:stretch>
+                            <a:fillRect/>
+                          </a:stretch>
+                        </pic:blipFill>
+                        <pic:spPr>
+                          <a:xfrm>
+                            <a:off x="0" y="0"/>
+                            <a:ext cx="2383155" cy="791845"/>
+                          </a:xfrm>
+                          <a:prstGeom prst="rect">
+                            <a:avLst/>
+                          </a:prstGeom>
+                        </pic:spPr>
+                      </pic:pic>
+                    </a:graphicData>
+                  </a:graphic>
+                </wp:inline>
+              </w:drawing>
+            </w:r>
+          </w:p>
+          <w:p>
+            <w:pPr>
+              <w:tabs>
+                <w:tab w:val="left" w:pos="497"/>
+              </w:tabs>
+              <w:spacing w:after="0"/>
+              <w:rPr>
+                <w:sz w:val="20"/>
+                <w:szCs w:val="20"/>
+              </w:rPr>
+            </w:pPr>
+            <w:r>
+              <w:rPr>
+                <w:sz w:val="20"/>
+                <w:szCs w:val="20"/>
+              </w:rPr>
+              <w:t>The entire process took 4.1 seconds to read and display all the data</w:t>
+            </w:r>
+            <w:r>
+              <w:rPr>
+                <w:sz w:val="20"/>
+                <w:szCs w:val="20"/>
+              </w:rPr>
+              <w:t xml:space="preserve"> with minimal </w:t>
+            </w:r>
+            <w:proofErr w:type="spellStart"/>
+            <w:r>
+              <w:rPr>
+                <w:sz w:val="20"/>
+                <w:szCs w:val="20"/>
+              </w:rPr>
+              <w:t>cpu</w:t>
+            </w:r>
+            <w:proofErr w:type="spellEnd"/>
+            <w:r>
+              <w:rPr>
+                <w:sz w:val="20"/>
+                <w:szCs w:val="20"/>
+              </w:rPr>
+              <w:t xml:space="preserve"> usage.</w:t>
+            </w:r>
           </w:p>
         </w:tc>
       </w:tr>
@@ -14422,6 +15170,13 @@
                 <w:szCs w:val="20"/>
               </w:rPr>
             </w:pPr>
+            <w:r>
+              <w:rPr>
+                <w:sz w:val="20"/>
+                <w:szCs w:val="20"/>
+              </w:rPr>
+              <w:t>Filter</w:t>
+            </w:r>
           </w:p>
         </w:tc>
         <w:tc>
@@ -14447,6 +15202,13 @@
                 <w:szCs w:val="20"/>
               </w:rPr>
             </w:pPr>
+            <w:r>
+              <w:rPr>
+                <w:sz w:val="20"/>
+                <w:szCs w:val="20"/>
+              </w:rPr>
+              <w:t>The filter text “a” was entered</w:t>
+            </w:r>
           </w:p>
         </w:tc>
         <w:tc>
@@ -14472,6 +15234,117 @@
                 <w:szCs w:val="20"/>
               </w:rPr>
             </w:pPr>
+            <w:r>
+              <w:rPr>
+                <w:sz w:val="20"/>
+                <w:szCs w:val="20"/>
+              </w:rPr>
+              <w:drawing>
+                <wp:inline distT="0" distB="0" distL="0" distR="0" wp14:anchorId="3B5349ED" wp14:editId="0547DB73">
+                  <wp:extent cx="2086266" cy="809738"/>
+                  <wp:effectExtent l="0" t="0" r="9525" b="9525"/>
+                  <wp:docPr id="1920137618" name="Picture 1"/>
+                  <wp:cNvGraphicFramePr>
+                    <a:graphicFrameLocks xmlns:a="http://schemas.openxmlformats.org/drawingml/2006/main" noChangeAspect="1"/>
+                  </wp:cNvGraphicFramePr>
+                  <a:graphic xmlns:a="http://schemas.openxmlformats.org/drawingml/2006/main">
+                    <a:graphicData uri="http://schemas.openxmlformats.org/drawingml/2006/picture">
+                      <pic:pic xmlns:pic="http://schemas.openxmlformats.org/drawingml/2006/picture">
+                        <pic:nvPicPr>
+                          <pic:cNvPr id="1920137618" name=""/>
+                          <pic:cNvPicPr/>
+                        </pic:nvPicPr>
+                        <pic:blipFill>
+                          <a:blip r:embed="rId35"/>
+                          <a:stretch>
+                            <a:fillRect/>
+                          </a:stretch>
+                        </pic:blipFill>
+                        <pic:spPr>
+                          <a:xfrm>
+                            <a:off x="0" y="0"/>
+                            <a:ext cx="2086266" cy="809738"/>
+                          </a:xfrm>
+                          <a:prstGeom prst="rect">
+                            <a:avLst/>
+                          </a:prstGeom>
+                        </pic:spPr>
+                      </pic:pic>
+                    </a:graphicData>
+                  </a:graphic>
+                </wp:inline>
+              </w:drawing>
+            </w:r>
+            <w:r>
+              <w:rPr>
+                <w:sz w:val="20"/>
+                <w:szCs w:val="20"/>
+              </w:rPr>
+              <w:br/>
+              <w:t xml:space="preserve">first letter of the filter was entered, the process took 3.3 seconds to filter the </w:t>
+            </w:r>
+            <w:proofErr w:type="gramStart"/>
+            <w:r>
+              <w:rPr>
+                <w:sz w:val="20"/>
+                <w:szCs w:val="20"/>
+              </w:rPr>
+              <w:t>data</w:t>
+            </w:r>
+            <w:proofErr w:type="gramEnd"/>
+          </w:p>
+          <w:p>
+            <w:pPr>
+              <w:tabs>
+                <w:tab w:val="left" w:pos="497"/>
+              </w:tabs>
+              <w:spacing w:after="0"/>
+              <w:rPr>
+                <w:sz w:val="20"/>
+                <w:szCs w:val="20"/>
+              </w:rPr>
+            </w:pPr>
+            <w:r>
+              <w:rPr>
+                <w:sz w:val="20"/>
+                <w:szCs w:val="20"/>
+              </w:rPr>
+              <w:drawing>
+                <wp:inline distT="0" distB="0" distL="0" distR="0" wp14:anchorId="6D21C467" wp14:editId="43788E6A">
+                  <wp:extent cx="2383155" cy="175260"/>
+                  <wp:effectExtent l="0" t="0" r="0" b="0"/>
+                  <wp:docPr id="1792635632" name="Picture 1"/>
+                  <wp:cNvGraphicFramePr>
+                    <a:graphicFrameLocks xmlns:a="http://schemas.openxmlformats.org/drawingml/2006/main" noChangeAspect="1"/>
+                  </wp:cNvGraphicFramePr>
+                  <a:graphic xmlns:a="http://schemas.openxmlformats.org/drawingml/2006/main">
+                    <a:graphicData uri="http://schemas.openxmlformats.org/drawingml/2006/picture">
+                      <pic:pic xmlns:pic="http://schemas.openxmlformats.org/drawingml/2006/picture">
+                        <pic:nvPicPr>
+                          <pic:cNvPr id="1792635632" name=""/>
+                          <pic:cNvPicPr/>
+                        </pic:nvPicPr>
+                        <pic:blipFill>
+                          <a:blip r:embed="rId36"/>
+                          <a:stretch>
+                            <a:fillRect/>
+                          </a:stretch>
+                        </pic:blipFill>
+                        <pic:spPr>
+                          <a:xfrm>
+                            <a:off x="0" y="0"/>
+                            <a:ext cx="2383155" cy="175260"/>
+                          </a:xfrm>
+                          <a:prstGeom prst="rect">
+                            <a:avLst/>
+                          </a:prstGeom>
+                        </pic:spPr>
+                      </pic:pic>
+                    </a:graphicData>
+                  </a:graphic>
+                </wp:inline>
+              </w:drawing>
+            </w:r>
           </w:p>
         </w:tc>
       </w:tr>
@@ -14502,6 +15375,13 @@
                 <w:szCs w:val="20"/>
               </w:rPr>
             </w:pPr>
+            <w:r>
+              <w:rPr>
+                <w:sz w:val="20"/>
+                <w:szCs w:val="20"/>
+              </w:rPr>
+              <w:t>Filter</w:t>
+            </w:r>
           </w:p>
         </w:tc>
         <w:tc>
@@ -14527,6 +15407,13 @@
                 <w:szCs w:val="20"/>
               </w:rPr>
             </w:pPr>
+            <w:r>
+              <w:rPr>
+                <w:sz w:val="20"/>
+                <w:szCs w:val="20"/>
+              </w:rPr>
+              <w:t>The filter text “ab” was entered</w:t>
+            </w:r>
           </w:p>
         </w:tc>
         <w:tc>
@@ -14552,6 +15439,158 @@
                 <w:szCs w:val="20"/>
               </w:rPr>
             </w:pPr>
+            <w:r>
+              <w:rPr>
+                <w:sz w:val="20"/>
+                <w:szCs w:val="20"/>
+              </w:rPr>
+              <w:drawing>
+                <wp:inline distT="0" distB="0" distL="0" distR="0" wp14:anchorId="6A1E1FE3" wp14:editId="20BA353D">
+                  <wp:extent cx="952633" cy="790685"/>
+                  <wp:effectExtent l="0" t="0" r="0" b="9525"/>
+                  <wp:docPr id="1317210294" name="Picture 1"/>
+                  <wp:cNvGraphicFramePr>
+                    <a:graphicFrameLocks xmlns:a="http://schemas.openxmlformats.org/drawingml/2006/main" noChangeAspect="1"/>
+                  </wp:cNvGraphicFramePr>
+                  <a:graphic xmlns:a="http://schemas.openxmlformats.org/drawingml/2006/main">
+                    <a:graphicData uri="http://schemas.openxmlformats.org/drawingml/2006/picture">
+                      <pic:pic xmlns:pic="http://schemas.openxmlformats.org/drawingml/2006/picture">
+                        <pic:nvPicPr>
+                          <pic:cNvPr id="1317210294" name=""/>
+                          <pic:cNvPicPr/>
+                        </pic:nvPicPr>
+                        <pic:blipFill>
+                          <a:blip r:embed="rId37"/>
+                          <a:stretch>
+                            <a:fillRect/>
+                          </a:stretch>
+                        </pic:blipFill>
+                        <pic:spPr>
+                          <a:xfrm>
+                            <a:off x="0" y="0"/>
+                            <a:ext cx="952633" cy="790685"/>
+                          </a:xfrm>
+                          <a:prstGeom prst="rect">
+                            <a:avLst/>
+                          </a:prstGeom>
+                        </pic:spPr>
+                      </pic:pic>
+                    </a:graphicData>
+                  </a:graphic>
+                </wp:inline>
+              </w:drawing>
+            </w:r>
+            <w:r>
+              <w:rPr>
+                <w:sz w:val="20"/>
+                <w:szCs w:val="20"/>
+              </w:rPr>
+              <w:br/>
+            </w:r>
+            <w:r>
+              <w:rPr>
+                <w:sz w:val="20"/>
+                <w:szCs w:val="20"/>
+              </w:rPr>
+              <w:t xml:space="preserve">a </w:t>
+            </w:r>
+            <w:proofErr w:type="gramStart"/>
+            <w:r>
+              <w:rPr>
+                <w:sz w:val="20"/>
+                <w:szCs w:val="20"/>
+              </w:rPr>
+              <w:t>seconds</w:t>
+            </w:r>
+            <w:proofErr w:type="gramEnd"/>
+            <w:r>
+              <w:rPr>
+                <w:sz w:val="20"/>
+                <w:szCs w:val="20"/>
+              </w:rPr>
+              <w:t xml:space="preserve"> letter was added, t</w:t>
+            </w:r>
+            <w:r>
+              <w:rPr>
+                <w:sz w:val="20"/>
+                <w:szCs w:val="20"/>
+              </w:rPr>
+              <w:t>he process took 220 milliseconds</w:t>
+            </w:r>
+            <w:r>
+              <w:rPr>
+                <w:sz w:val="20"/>
+                <w:szCs w:val="20"/>
+              </w:rPr>
+              <w:t xml:space="preserve"> to filter </w:t>
+            </w:r>
+            <w:r>
+              <w:rPr>
+                <w:sz w:val="20"/>
+                <w:szCs w:val="20"/>
+              </w:rPr>
+              <w:t xml:space="preserve">and display </w:t>
+            </w:r>
+            <w:r>
+              <w:rPr>
+                <w:sz w:val="20"/>
+                <w:szCs w:val="20"/>
+              </w:rPr>
+              <w:t>the data</w:t>
+            </w:r>
+          </w:p>
+          <w:p>
+            <w:pPr>
+              <w:tabs>
+                <w:tab w:val="left" w:pos="497"/>
+              </w:tabs>
+              <w:spacing w:after="0"/>
+              <w:rPr>
+                <w:sz w:val="20"/>
+                <w:szCs w:val="20"/>
+              </w:rPr>
+            </w:pPr>
+            <w:r>
+              <w:rPr>
+                <w:sz w:val="20"/>
+                <w:szCs w:val="20"/>
+              </w:rPr>
+              <w:drawing>
+                <wp:inline distT="0" distB="0" distL="0" distR="0" wp14:anchorId="4E71F0C9" wp14:editId="042F3CF1">
+                  <wp:extent cx="2362530" cy="190527"/>
+                  <wp:effectExtent l="0" t="0" r="0" b="0"/>
+                  <wp:docPr id="829920294" name="Picture 1"/>
+                  <wp:cNvGraphicFramePr>
+                    <a:graphicFrameLocks xmlns:a="http://schemas.openxmlformats.org/drawingml/2006/main" noChangeAspect="1"/>
+                  </wp:cNvGraphicFramePr>
+                  <a:graphic xmlns:a="http://schemas.openxmlformats.org/drawingml/2006/main">
+                    <a:graphicData uri="http://schemas.openxmlformats.org/drawingml/2006/picture">
+                      <pic:pic xmlns:pic="http://schemas.openxmlformats.org/drawingml/2006/picture">
+                        <pic:nvPicPr>
+                          <pic:cNvPr id="829920294" name=""/>
+                          <pic:cNvPicPr/>
+                        </pic:nvPicPr>
+                        <pic:blipFill>
+                          <a:blip r:embed="rId38"/>
+                          <a:stretch>
+                            <a:fillRect/>
+                          </a:stretch>
+                        </pic:blipFill>
+                        <pic:spPr>
+                          <a:xfrm>
+                            <a:off x="0" y="0"/>
+                            <a:ext cx="2362530" cy="190527"/>
+                          </a:xfrm>
+                          <a:prstGeom prst="rect">
+                            <a:avLst/>
+                          </a:prstGeom>
+                        </pic:spPr>
+                      </pic:pic>
+                    </a:graphicData>
+                  </a:graphic>
+                </wp:inline>
+              </w:drawing>
+            </w:r>
           </w:p>
         </w:tc>
       </w:tr>
@@ -14582,6 +15621,13 @@
                 <w:szCs w:val="20"/>
               </w:rPr>
             </w:pPr>
+            <w:r>
+              <w:rPr>
+                <w:sz w:val="20"/>
+                <w:szCs w:val="20"/>
+              </w:rPr>
+              <w:t>Write CSV</w:t>
+            </w:r>
           </w:p>
         </w:tc>
         <w:tc>
@@ -14607,6 +15653,13 @@
                 <w:szCs w:val="20"/>
               </w:rPr>
             </w:pPr>
+            <w:r>
+              <w:rPr>
+                <w:sz w:val="20"/>
+                <w:szCs w:val="20"/>
+              </w:rPr>
+              <w:t>A record was added to the csv</w:t>
+            </w:r>
           </w:p>
         </w:tc>
         <w:tc>
@@ -14632,6 +15685,135 @@
                 <w:szCs w:val="20"/>
               </w:rPr>
             </w:pPr>
+            <w:r>
+              <w:rPr>
+                <w:sz w:val="20"/>
+                <w:szCs w:val="20"/>
+              </w:rPr>
+              <w:drawing>
+                <wp:inline distT="0" distB="0" distL="0" distR="0" wp14:anchorId="4C9AC7BB" wp14:editId="68ED2DFE">
+                  <wp:extent cx="2383155" cy="866775"/>
+                  <wp:effectExtent l="0" t="0" r="0" b="9525"/>
+                  <wp:docPr id="1946057500" name="Picture 1"/>
+                  <wp:cNvGraphicFramePr>
+                    <a:graphicFrameLocks xmlns:a="http://schemas.openxmlformats.org/drawingml/2006/main" noChangeAspect="1"/>
+                  </wp:cNvGraphicFramePr>
+                  <a:graphic xmlns:a="http://schemas.openxmlformats.org/drawingml/2006/main">
+                    <a:graphicData uri="http://schemas.openxmlformats.org/drawingml/2006/picture">
+                      <pic:pic xmlns:pic="http://schemas.openxmlformats.org/drawingml/2006/picture">
+                        <pic:nvPicPr>
+                          <pic:cNvPr id="1946057500" name=""/>
+                          <pic:cNvPicPr/>
+                        </pic:nvPicPr>
+                        <pic:blipFill>
+                          <a:blip r:embed="rId39"/>
+                          <a:stretch>
+                            <a:fillRect/>
+                          </a:stretch>
+                        </pic:blipFill>
+                        <pic:spPr>
+                          <a:xfrm>
+                            <a:off x="0" y="0"/>
+                            <a:ext cx="2383155" cy="866775"/>
+                          </a:xfrm>
+                          <a:prstGeom prst="rect">
+                            <a:avLst/>
+                          </a:prstGeom>
+                        </pic:spPr>
+                      </pic:pic>
+                    </a:graphicData>
+                  </a:graphic>
+                </wp:inline>
+              </w:drawing>
+            </w:r>
+          </w:p>
+          <w:p>
+            <w:pPr>
+              <w:tabs>
+                <w:tab w:val="left" w:pos="497"/>
+              </w:tabs>
+              <w:spacing w:after="0"/>
+              <w:rPr>
+                <w:sz w:val="20"/>
+                <w:szCs w:val="20"/>
+              </w:rPr>
+            </w:pPr>
+            <w:r>
+              <w:rPr>
+                <w:sz w:val="20"/>
+                <w:szCs w:val="20"/>
+              </w:rPr>
+              <w:t xml:space="preserve">The process took 8.4 seconds to complete, although </w:t>
+            </w:r>
+            <w:proofErr w:type="gramStart"/>
+            <w:r>
+              <w:rPr>
+                <w:sz w:val="20"/>
+                <w:szCs w:val="20"/>
+              </w:rPr>
+              <w:t>a majority of</w:t>
+            </w:r>
+            <w:proofErr w:type="gramEnd"/>
+            <w:r>
+              <w:rPr>
+                <w:sz w:val="20"/>
+                <w:szCs w:val="20"/>
+              </w:rPr>
+              <w:t xml:space="preserve"> the time was spent displaying the data.</w:t>
+            </w:r>
+          </w:p>
+          <w:p>
+            <w:pPr>
+              <w:tabs>
+                <w:tab w:val="left" w:pos="497"/>
+              </w:tabs>
+              <w:spacing w:after="0"/>
+              <w:rPr>
+                <w:sz w:val="20"/>
+                <w:szCs w:val="20"/>
+              </w:rPr>
+            </w:pPr>
+            <w:r>
+              <w:rPr>
+                <w:sz w:val="20"/>
+                <w:szCs w:val="20"/>
+              </w:rPr>
+              <w:drawing>
+                <wp:inline distT="0" distB="0" distL="0" distR="0" wp14:anchorId="70D8E3AC" wp14:editId="4BA33AB0">
+                  <wp:extent cx="1790950" cy="495369"/>
+                  <wp:effectExtent l="0" t="0" r="0" b="0"/>
+                  <wp:docPr id="1023286673" name="Picture 1"/>
+                  <wp:cNvGraphicFramePr>
+                    <a:graphicFrameLocks xmlns:a="http://schemas.openxmlformats.org/drawingml/2006/main" noChangeAspect="1"/>
+                  </wp:cNvGraphicFramePr>
+                  <a:graphic xmlns:a="http://schemas.openxmlformats.org/drawingml/2006/main">
+                    <a:graphicData uri="http://schemas.openxmlformats.org/drawingml/2006/picture">
+                      <pic:pic xmlns:pic="http://schemas.openxmlformats.org/drawingml/2006/picture">
+                        <pic:nvPicPr>
+                          <pic:cNvPr id="1535838283" name=""/>
+                          <pic:cNvPicPr/>
+                        </pic:nvPicPr>
+                        <pic:blipFill>
+                          <a:blip r:embed="rId30"/>
+                          <a:stretch>
+                            <a:fillRect/>
+                          </a:stretch>
+                        </pic:blipFill>
+                        <pic:spPr>
+                          <a:xfrm>
+                            <a:off x="0" y="0"/>
+                            <a:ext cx="1790950" cy="495369"/>
+                          </a:xfrm>
+                          <a:prstGeom prst="rect">
+                            <a:avLst/>
+                          </a:prstGeom>
+                        </pic:spPr>
+                      </pic:pic>
+                    </a:graphicData>
+                  </a:graphic>
+                </wp:inline>
+              </w:drawing>
+            </w:r>
           </w:p>
         </w:tc>
       </w:tr>
@@ -14662,6 +15844,14 @@
                 <w:szCs w:val="20"/>
               </w:rPr>
             </w:pPr>
+            <w:r>
+              <w:rPr>
+                <w:sz w:val="20"/>
+                <w:szCs w:val="20"/>
+              </w:rPr>
+              <w:lastRenderedPageBreak/>
+              <w:t>Filter</w:t>
+            </w:r>
           </w:p>
         </w:tc>
         <w:tc>
@@ -14687,6 +15877,27 @@
                 <w:szCs w:val="20"/>
               </w:rPr>
             </w:pPr>
+            <w:r>
+              <w:rPr>
+                <w:sz w:val="20"/>
+                <w:szCs w:val="20"/>
+              </w:rPr>
+              <w:t>The filter text “</w:t>
+            </w:r>
+            <w:r>
+              <w:rPr>
+                <w:sz w:val="20"/>
+                <w:szCs w:val="20"/>
+              </w:rPr>
+              <w:t>g</w:t>
+            </w:r>
+            <w:r>
+              <w:rPr>
+                <w:sz w:val="20"/>
+                <w:szCs w:val="20"/>
+              </w:rPr>
+              <w:t>” was entered</w:t>
+            </w:r>
           </w:p>
         </w:tc>
         <w:tc>
@@ -14701,6 +15912,184 @@
             <w:shd w:val="clear" w:color="auto" w:fill="auto"/>
             <w:vAlign w:val="center"/>
           </w:tcPr>
+          <w:p>
+            <w:pPr>
+              <w:tabs>
+                <w:tab w:val="left" w:pos="497"/>
+              </w:tabs>
+              <w:spacing w:after="0"/>
+              <w:rPr>
+                <w:sz w:val="20"/>
+                <w:szCs w:val="20"/>
+              </w:rPr>
+            </w:pPr>
+            <w:r>
+              <w:rPr>
+                <w:sz w:val="20"/>
+                <w:szCs w:val="20"/>
+              </w:rPr>
+              <w:drawing>
+                <wp:inline distT="0" distB="0" distL="0" distR="0" wp14:anchorId="2A36952A" wp14:editId="0B0542BB">
+                  <wp:extent cx="2324424" cy="171474"/>
+                  <wp:effectExtent l="0" t="0" r="0" b="0"/>
+                  <wp:docPr id="1473793672" name="Picture 1"/>
+                  <wp:cNvGraphicFramePr>
+                    <a:graphicFrameLocks xmlns:a="http://schemas.openxmlformats.org/drawingml/2006/main" noChangeAspect="1"/>
+                  </wp:cNvGraphicFramePr>
+                  <a:graphic xmlns:a="http://schemas.openxmlformats.org/drawingml/2006/main">
+                    <a:graphicData uri="http://schemas.openxmlformats.org/drawingml/2006/picture">
+                      <pic:pic xmlns:pic="http://schemas.openxmlformats.org/drawingml/2006/picture">
+                        <pic:nvPicPr>
+                          <pic:cNvPr id="1473793672" name=""/>
+                          <pic:cNvPicPr/>
+                        </pic:nvPicPr>
+                        <pic:blipFill>
+                          <a:blip r:embed="rId40"/>
+                          <a:stretch>
+                            <a:fillRect/>
+                          </a:stretch>
+                        </pic:blipFill>
+                        <pic:spPr>
+                          <a:xfrm>
+                            <a:off x="0" y="0"/>
+                            <a:ext cx="2324424" cy="171474"/>
+                          </a:xfrm>
+                          <a:prstGeom prst="rect">
+                            <a:avLst/>
+                          </a:prstGeom>
+                        </pic:spPr>
+                      </pic:pic>
+                    </a:graphicData>
+                  </a:graphic>
+                </wp:inline>
+              </w:drawing>
+            </w:r>
+          </w:p>
+        </w:tc>
+      </w:tr>
+      <w:tr>
+        <w:trPr>
+          <w:trHeight w:val="456"/>
+        </w:trPr>
+        <w:tc>
+          <w:tcPr>
+            <w:tcW w:w="1980" w:type="dxa"/>
+            <w:tcBorders>
+              <w:top w:val="single" w:sz="4" w:space="0" w:color="auto"/>
+              <w:left w:val="single" w:sz="4" w:space="0" w:color="auto"/>
+              <w:bottom w:val="single" w:sz="4" w:space="0" w:color="auto"/>
+              <w:right w:val="single" w:sz="4" w:space="0" w:color="auto"/>
+            </w:tcBorders>
+            <w:shd w:val="clear" w:color="auto" w:fill="auto"/>
+            <w:vAlign w:val="center"/>
+          </w:tcPr>
+          <w:p>
+            <w:pPr>
+              <w:tabs>
+                <w:tab w:val="left" w:pos="497"/>
+              </w:tabs>
+              <w:spacing w:after="0"/>
+              <w:rPr>
+                <w:sz w:val="20"/>
+                <w:szCs w:val="20"/>
+              </w:rPr>
+            </w:pPr>
+          </w:p>
+          <w:p>
+            <w:pPr>
+              <w:tabs>
+                <w:tab w:val="left" w:pos="497"/>
+              </w:tabs>
+              <w:spacing w:after="0"/>
+              <w:rPr>
+                <w:sz w:val="20"/>
+                <w:szCs w:val="20"/>
+              </w:rPr>
+            </w:pPr>
+            <w:r>
+              <w:rPr>
+                <w:sz w:val="20"/>
+                <w:szCs w:val="20"/>
+              </w:rPr>
+              <w:t>Memory</w:t>
+            </w:r>
+          </w:p>
+          <w:p>
+            <w:pPr>
+              <w:tabs>
+                <w:tab w:val="left" w:pos="497"/>
+              </w:tabs>
+              <w:spacing w:after="0"/>
+              <w:rPr>
+                <w:sz w:val="20"/>
+                <w:szCs w:val="20"/>
+              </w:rPr>
+            </w:pPr>
+          </w:p>
+        </w:tc>
+        <w:tc>
+          <w:tcPr>
+            <w:tcW w:w="3685" w:type="dxa"/>
+            <w:tcBorders>
+              <w:top w:val="single" w:sz="4" w:space="0" w:color="auto"/>
+              <w:left w:val="single" w:sz="4" w:space="0" w:color="auto"/>
+              <w:bottom w:val="single" w:sz="4" w:space="0" w:color="auto"/>
+              <w:right w:val="single" w:sz="4" w:space="0" w:color="auto"/>
+            </w:tcBorders>
+            <w:shd w:val="clear" w:color="auto" w:fill="auto"/>
+            <w:vAlign w:val="center"/>
+          </w:tcPr>
+          <w:p>
+            <w:pPr>
+              <w:tabs>
+                <w:tab w:val="left" w:pos="497"/>
+              </w:tabs>
+              <w:spacing w:after="0"/>
+              <w:rPr>
+                <w:sz w:val="20"/>
+                <w:szCs w:val="20"/>
+              </w:rPr>
+            </w:pPr>
+            <w:r>
+              <w:rPr>
+                <w:sz w:val="20"/>
+                <w:szCs w:val="20"/>
+              </w:rPr>
+              <w:t>Record memory usage</w:t>
+            </w:r>
+          </w:p>
+        </w:tc>
+        <w:tc>
+          <w:tcPr>
+            <w:tcW w:w="3969" w:type="dxa"/>
+            <w:tcBorders>
+              <w:top w:val="single" w:sz="4" w:space="0" w:color="auto"/>
+              <w:left w:val="single" w:sz="4" w:space="0" w:color="auto"/>
+              <w:bottom w:val="single" w:sz="4" w:space="0" w:color="auto"/>
+              <w:right w:val="single" w:sz="4" w:space="0" w:color="auto"/>
+            </w:tcBorders>
+            <w:shd w:val="clear" w:color="auto" w:fill="auto"/>
+            <w:vAlign w:val="center"/>
+          </w:tcPr>
+          <w:p>
+            <w:pPr>
+              <w:tabs>
+                <w:tab w:val="left" w:pos="497"/>
+              </w:tabs>
+              <w:spacing w:after="0"/>
+              <w:rPr>
+                <w:sz w:val="20"/>
+                <w:szCs w:val="20"/>
+              </w:rPr>
+            </w:pPr>
+            <w:r>
+              <w:rPr>
+                <w:sz w:val="20"/>
+                <w:szCs w:val="20"/>
+              </w:rPr>
+              <w:t>Memory usage peaked at 33mb, with no dramatic spikes in usage.</w:t>
+            </w:r>
+          </w:p>
           <w:p>
             <w:pPr>
               <w:tabs>
@@ -14744,6 +16133,7 @@
                 <w:szCs w:val="20"/>
               </w:rPr>
             </w:pPr>
+            <w:proofErr w:type="spellStart"/>
             <w:r>
               <w:rPr>
                 <w:b/>
@@ -14752,7 +16142,18 @@
                 <w:sz w:val="28"/>
                 <w:szCs w:val="28"/>
               </w:rPr>
-              <w:t>SortedDictionary&lt;&gt; Testing</w:t>
+              <w:t>SortedDictionary</w:t>
+            </w:r>
+            <w:proofErr w:type="spellEnd"/>
+            <w:r>
+              <w:rPr>
+                <w:b/>
+                <w:bCs/>
+                <w:color w:val="FFFFFF" w:themeColor="background1"/>
+                <w:sz w:val="28"/>
+                <w:szCs w:val="28"/>
+              </w:rPr>
+              <w:t>&lt;&gt; Testing</w:t>
             </w:r>
           </w:p>
         </w:tc>
@@ -14879,6 +16280,13 @@
                 <w:szCs w:val="20"/>
               </w:rPr>
             </w:pPr>
+            <w:r>
+              <w:rPr>
+                <w:sz w:val="20"/>
+                <w:szCs w:val="20"/>
+              </w:rPr>
+              <w:t>Load CSV</w:t>
+            </w:r>
           </w:p>
         </w:tc>
         <w:tc>
@@ -14904,6 +16312,13 @@
                 <w:szCs w:val="20"/>
               </w:rPr>
             </w:pPr>
+            <w:r>
+              <w:rPr>
+                <w:sz w:val="20"/>
+                <w:szCs w:val="20"/>
+              </w:rPr>
+              <w:t>Launch application</w:t>
+            </w:r>
           </w:p>
         </w:tc>
         <w:tc>
@@ -14929,6 +16344,94 @@
                 <w:szCs w:val="20"/>
               </w:rPr>
             </w:pPr>
+          </w:p>
+          <w:p>
+            <w:pPr>
+              <w:tabs>
+                <w:tab w:val="left" w:pos="497"/>
+              </w:tabs>
+              <w:spacing w:after="0"/>
+              <w:rPr>
+                <w:sz w:val="20"/>
+                <w:szCs w:val="20"/>
+              </w:rPr>
+            </w:pPr>
+            <w:r>
+              <w:rPr>
+                <w:sz w:val="20"/>
+                <w:szCs w:val="20"/>
+              </w:rPr>
+              <w:drawing>
+                <wp:inline distT="0" distB="0" distL="0" distR="0" wp14:anchorId="57B61E42" wp14:editId="00B3ABB0">
+                  <wp:extent cx="466790" cy="790685"/>
+                  <wp:effectExtent l="0" t="0" r="9525" b="9525"/>
+                  <wp:docPr id="1979259357" name="Picture 1"/>
+                  <wp:cNvGraphicFramePr>
+                    <a:graphicFrameLocks xmlns:a="http://schemas.openxmlformats.org/drawingml/2006/main" noChangeAspect="1"/>
+                  </wp:cNvGraphicFramePr>
+                  <a:graphic xmlns:a="http://schemas.openxmlformats.org/drawingml/2006/main">
+                    <a:graphicData uri="http://schemas.openxmlformats.org/drawingml/2006/picture">
+                      <pic:pic xmlns:pic="http://schemas.openxmlformats.org/drawingml/2006/picture">
+                        <pic:nvPicPr>
+                          <pic:cNvPr id="1979259357" name=""/>
+                          <pic:cNvPicPr/>
+                        </pic:nvPicPr>
+                        <pic:blipFill>
+                          <a:blip r:embed="rId41"/>
+                          <a:stretch>
+                            <a:fillRect/>
+                          </a:stretch>
+                        </pic:blipFill>
+                        <pic:spPr>
+                          <a:xfrm>
+                            <a:off x="0" y="0"/>
+                            <a:ext cx="466790" cy="790685"/>
+                          </a:xfrm>
+                          <a:prstGeom prst="rect">
+                            <a:avLst/>
+                          </a:prstGeom>
+                        </pic:spPr>
+                      </pic:pic>
+                    </a:graphicData>
+                  </a:graphic>
+                </wp:inline>
+              </w:drawing>
+            </w:r>
+          </w:p>
+          <w:p>
+            <w:pPr>
+              <w:tabs>
+                <w:tab w:val="left" w:pos="497"/>
+              </w:tabs>
+              <w:spacing w:after="0"/>
+              <w:rPr>
+                <w:sz w:val="20"/>
+                <w:szCs w:val="20"/>
+              </w:rPr>
+            </w:pPr>
+            <w:r>
+              <w:rPr>
+                <w:sz w:val="20"/>
+                <w:szCs w:val="20"/>
+              </w:rPr>
+              <w:t xml:space="preserve">The application took approximately 620 milliseconds to load the csv, </w:t>
+            </w:r>
+            <w:proofErr w:type="gramStart"/>
+            <w:r>
+              <w:rPr>
+                <w:sz w:val="20"/>
+                <w:szCs w:val="20"/>
+              </w:rPr>
+              <w:t>cup</w:t>
+            </w:r>
+            <w:proofErr w:type="gramEnd"/>
+            <w:r>
+              <w:rPr>
+                <w:sz w:val="20"/>
+                <w:szCs w:val="20"/>
+              </w:rPr>
+              <w:t xml:space="preserve"> and memory usage where minimal</w:t>
+            </w:r>
           </w:p>
         </w:tc>
       </w:tr>
@@ -14959,6 +16462,13 @@
                 <w:szCs w:val="20"/>
               </w:rPr>
             </w:pPr>
+            <w:r>
+              <w:rPr>
+                <w:sz w:val="20"/>
+                <w:szCs w:val="20"/>
+              </w:rPr>
+              <w:t>Filter</w:t>
+            </w:r>
           </w:p>
         </w:tc>
         <w:tc>
@@ -14984,6 +16494,13 @@
                 <w:szCs w:val="20"/>
               </w:rPr>
             </w:pPr>
+            <w:r>
+              <w:rPr>
+                <w:sz w:val="20"/>
+                <w:szCs w:val="20"/>
+              </w:rPr>
+              <w:t>The filter text “a” was entered</w:t>
+            </w:r>
           </w:p>
         </w:tc>
         <w:tc>
@@ -15009,6 +16526,122 @@
                 <w:szCs w:val="20"/>
               </w:rPr>
             </w:pPr>
+            <w:r>
+              <w:rPr>
+                <w:sz w:val="20"/>
+                <w:szCs w:val="20"/>
+              </w:rPr>
+              <w:drawing>
+                <wp:inline distT="0" distB="0" distL="0" distR="0" wp14:anchorId="23C8CEF4" wp14:editId="69B82BB9">
+                  <wp:extent cx="1409897" cy="752580"/>
+                  <wp:effectExtent l="0" t="0" r="0" b="9525"/>
+                  <wp:docPr id="2045023449" name="Picture 1"/>
+                  <wp:cNvGraphicFramePr>
+                    <a:graphicFrameLocks xmlns:a="http://schemas.openxmlformats.org/drawingml/2006/main" noChangeAspect="1"/>
+                  </wp:cNvGraphicFramePr>
+                  <a:graphic xmlns:a="http://schemas.openxmlformats.org/drawingml/2006/main">
+                    <a:graphicData uri="http://schemas.openxmlformats.org/drawingml/2006/picture">
+                      <pic:pic xmlns:pic="http://schemas.openxmlformats.org/drawingml/2006/picture">
+                        <pic:nvPicPr>
+                          <pic:cNvPr id="2045023449" name=""/>
+                          <pic:cNvPicPr/>
+                        </pic:nvPicPr>
+                        <pic:blipFill>
+                          <a:blip r:embed="rId42"/>
+                          <a:stretch>
+                            <a:fillRect/>
+                          </a:stretch>
+                        </pic:blipFill>
+                        <pic:spPr>
+                          <a:xfrm>
+                            <a:off x="0" y="0"/>
+                            <a:ext cx="1409897" cy="752580"/>
+                          </a:xfrm>
+                          <a:prstGeom prst="rect">
+                            <a:avLst/>
+                          </a:prstGeom>
+                        </pic:spPr>
+                      </pic:pic>
+                    </a:graphicData>
+                  </a:graphic>
+                </wp:inline>
+              </w:drawing>
+            </w:r>
+          </w:p>
+          <w:p>
+            <w:pPr>
+              <w:tabs>
+                <w:tab w:val="left" w:pos="497"/>
+              </w:tabs>
+              <w:spacing w:after="0"/>
+              <w:rPr>
+                <w:sz w:val="20"/>
+                <w:szCs w:val="20"/>
+              </w:rPr>
+            </w:pPr>
+            <w:r>
+              <w:rPr>
+                <w:sz w:val="20"/>
+                <w:szCs w:val="20"/>
+              </w:rPr>
+              <w:t xml:space="preserve">3.2 </w:t>
+            </w:r>
+            <w:r>
+              <w:rPr>
+                <w:sz w:val="20"/>
+                <w:szCs w:val="20"/>
+              </w:rPr>
+              <w:t>seconds</w:t>
+            </w:r>
+          </w:p>
+          <w:p>
+            <w:pPr>
+              <w:tabs>
+                <w:tab w:val="left" w:pos="497"/>
+              </w:tabs>
+              <w:spacing w:after="0"/>
+              <w:rPr>
+                <w:sz w:val="20"/>
+                <w:szCs w:val="20"/>
+              </w:rPr>
+            </w:pPr>
+            <w:r>
+              <w:drawing>
+                <wp:inline distT="0" distB="0" distL="0" distR="0" wp14:anchorId="10370B98" wp14:editId="2AC488E8">
+                  <wp:extent cx="2383155" cy="168910"/>
+                  <wp:effectExtent l="0" t="0" r="0" b="2540"/>
+                  <wp:docPr id="1639377327" name="Picture 1"/>
+                  <wp:cNvGraphicFramePr>
+                    <a:graphicFrameLocks xmlns:a="http://schemas.openxmlformats.org/drawingml/2006/main" noChangeAspect="1"/>
+                  </wp:cNvGraphicFramePr>
+                  <a:graphic xmlns:a="http://schemas.openxmlformats.org/drawingml/2006/main">
+                    <a:graphicData uri="http://schemas.openxmlformats.org/drawingml/2006/picture">
+                      <pic:pic xmlns:pic="http://schemas.openxmlformats.org/drawingml/2006/picture">
+                        <pic:nvPicPr>
+                          <pic:cNvPr id="1639377327" name=""/>
+                          <pic:cNvPicPr/>
+                        </pic:nvPicPr>
+                        <pic:blipFill>
+                          <a:blip r:embed="rId43"/>
+                          <a:stretch>
+                            <a:fillRect/>
+                          </a:stretch>
+                        </pic:blipFill>
+                        <pic:spPr>
+                          <a:xfrm>
+                            <a:off x="0" y="0"/>
+                            <a:ext cx="2383155" cy="168910"/>
+                          </a:xfrm>
+                          <a:prstGeom prst="rect">
+                            <a:avLst/>
+                          </a:prstGeom>
+                        </pic:spPr>
+                      </pic:pic>
+                    </a:graphicData>
+                  </a:graphic>
+                </wp:inline>
+              </w:drawing>
+            </w:r>
           </w:p>
         </w:tc>
       </w:tr>
@@ -15039,6 +16672,13 @@
                 <w:szCs w:val="20"/>
               </w:rPr>
             </w:pPr>
+            <w:r>
+              <w:rPr>
+                <w:sz w:val="20"/>
+                <w:szCs w:val="20"/>
+              </w:rPr>
+              <w:t>Filter</w:t>
+            </w:r>
           </w:p>
         </w:tc>
         <w:tc>
@@ -15064,6 +16704,13 @@
                 <w:szCs w:val="20"/>
               </w:rPr>
             </w:pPr>
+            <w:r>
+              <w:rPr>
+                <w:sz w:val="20"/>
+                <w:szCs w:val="20"/>
+              </w:rPr>
+              <w:t>The filter text “ab” was entered</w:t>
+            </w:r>
           </w:p>
         </w:tc>
         <w:tc>
@@ -15089,6 +16736,119 @@
                 <w:szCs w:val="20"/>
               </w:rPr>
             </w:pPr>
+            <w:r>
+              <w:rPr>
+                <w:sz w:val="20"/>
+                <w:szCs w:val="20"/>
+              </w:rPr>
+              <w:drawing>
+                <wp:inline distT="0" distB="0" distL="0" distR="0" wp14:anchorId="55B59932" wp14:editId="32C2EA3B">
+                  <wp:extent cx="981212" cy="828791"/>
+                  <wp:effectExtent l="0" t="0" r="9525" b="9525"/>
+                  <wp:docPr id="1532971779" name="Picture 1"/>
+                  <wp:cNvGraphicFramePr>
+                    <a:graphicFrameLocks xmlns:a="http://schemas.openxmlformats.org/drawingml/2006/main" noChangeAspect="1"/>
+                  </wp:cNvGraphicFramePr>
+                  <a:graphic xmlns:a="http://schemas.openxmlformats.org/drawingml/2006/main">
+                    <a:graphicData uri="http://schemas.openxmlformats.org/drawingml/2006/picture">
+                      <pic:pic xmlns:pic="http://schemas.openxmlformats.org/drawingml/2006/picture">
+                        <pic:nvPicPr>
+                          <pic:cNvPr id="1532971779" name=""/>
+                          <pic:cNvPicPr/>
+                        </pic:nvPicPr>
+                        <pic:blipFill>
+                          <a:blip r:embed="rId44"/>
+                          <a:stretch>
+                            <a:fillRect/>
+                          </a:stretch>
+                        </pic:blipFill>
+                        <pic:spPr>
+                          <a:xfrm>
+                            <a:off x="0" y="0"/>
+                            <a:ext cx="981212" cy="828791"/>
+                          </a:xfrm>
+                          <a:prstGeom prst="rect">
+                            <a:avLst/>
+                          </a:prstGeom>
+                        </pic:spPr>
+                      </pic:pic>
+                    </a:graphicData>
+                  </a:graphic>
+                </wp:inline>
+              </w:drawing>
+            </w:r>
+          </w:p>
+          <w:p>
+            <w:pPr>
+              <w:tabs>
+                <w:tab w:val="left" w:pos="497"/>
+              </w:tabs>
+              <w:spacing w:after="0"/>
+              <w:rPr>
+                <w:sz w:val="20"/>
+                <w:szCs w:val="20"/>
+              </w:rPr>
+            </w:pPr>
+            <w:r>
+              <w:rPr>
+                <w:sz w:val="20"/>
+                <w:szCs w:val="20"/>
+              </w:rPr>
+              <w:t>300 milliseconds</w:t>
+            </w:r>
+          </w:p>
+          <w:p>
+            <w:pPr>
+              <w:tabs>
+                <w:tab w:val="left" w:pos="497"/>
+              </w:tabs>
+              <w:spacing w:after="0"/>
+              <w:rPr>
+                <w:sz w:val="20"/>
+                <w:szCs w:val="20"/>
+              </w:rPr>
+            </w:pPr>
+            <w:r>
+              <w:rPr>
+                <w:sz w:val="20"/>
+                <w:szCs w:val="20"/>
+              </w:rPr>
+              <w:drawing>
+                <wp:inline distT="0" distB="0" distL="0" distR="0" wp14:anchorId="630540B0" wp14:editId="5B8F7AE6">
+                  <wp:extent cx="2362530" cy="171474"/>
+                  <wp:effectExtent l="0" t="0" r="0" b="0"/>
+                  <wp:docPr id="870755333" name="Picture 1"/>
+                  <wp:cNvGraphicFramePr>
+                    <a:graphicFrameLocks xmlns:a="http://schemas.openxmlformats.org/drawingml/2006/main" noChangeAspect="1"/>
+                  </wp:cNvGraphicFramePr>
+                  <a:graphic xmlns:a="http://schemas.openxmlformats.org/drawingml/2006/main">
+                    <a:graphicData uri="http://schemas.openxmlformats.org/drawingml/2006/picture">
+                      <pic:pic xmlns:pic="http://schemas.openxmlformats.org/drawingml/2006/picture">
+                        <pic:nvPicPr>
+                          <pic:cNvPr id="870755333" name=""/>
+                          <pic:cNvPicPr/>
+                        </pic:nvPicPr>
+                        <pic:blipFill>
+                          <a:blip r:embed="rId45"/>
+                          <a:stretch>
+                            <a:fillRect/>
+                          </a:stretch>
+                        </pic:blipFill>
+                        <pic:spPr>
+                          <a:xfrm>
+                            <a:off x="0" y="0"/>
+                            <a:ext cx="2362530" cy="171474"/>
+                          </a:xfrm>
+                          <a:prstGeom prst="rect">
+                            <a:avLst/>
+                          </a:prstGeom>
+                        </pic:spPr>
+                      </pic:pic>
+                    </a:graphicData>
+                  </a:graphic>
+                </wp:inline>
+              </w:drawing>
+            </w:r>
           </w:p>
         </w:tc>
       </w:tr>
@@ -15119,6 +16879,13 @@
                 <w:szCs w:val="20"/>
               </w:rPr>
             </w:pPr>
+            <w:r>
+              <w:rPr>
+                <w:sz w:val="20"/>
+                <w:szCs w:val="20"/>
+              </w:rPr>
+              <w:t>Write CSV</w:t>
+            </w:r>
           </w:p>
         </w:tc>
         <w:tc>
@@ -15144,6 +16911,13 @@
                 <w:szCs w:val="20"/>
               </w:rPr>
             </w:pPr>
+            <w:r>
+              <w:rPr>
+                <w:sz w:val="20"/>
+                <w:szCs w:val="20"/>
+              </w:rPr>
+              <w:t>A record was added to the csv</w:t>
+            </w:r>
           </w:p>
         </w:tc>
         <w:tc>
@@ -15169,6 +16943,140 @@
                 <w:szCs w:val="20"/>
               </w:rPr>
             </w:pPr>
+            <w:r>
+              <w:rPr>
+                <w:sz w:val="20"/>
+                <w:szCs w:val="20"/>
+              </w:rPr>
+              <w:drawing>
+                <wp:inline distT="0" distB="0" distL="0" distR="0" wp14:anchorId="0C5A02AD" wp14:editId="74255E71">
+                  <wp:extent cx="1810003" cy="495369"/>
+                  <wp:effectExtent l="0" t="0" r="0" b="0"/>
+                  <wp:docPr id="1881848898" name="Picture 1"/>
+                  <wp:cNvGraphicFramePr>
+                    <a:graphicFrameLocks xmlns:a="http://schemas.openxmlformats.org/drawingml/2006/main" noChangeAspect="1"/>
+                  </wp:cNvGraphicFramePr>
+                  <a:graphic xmlns:a="http://schemas.openxmlformats.org/drawingml/2006/main">
+                    <a:graphicData uri="http://schemas.openxmlformats.org/drawingml/2006/picture">
+                      <pic:pic xmlns:pic="http://schemas.openxmlformats.org/drawingml/2006/picture">
+                        <pic:nvPicPr>
+                          <pic:cNvPr id="257520163" name=""/>
+                          <pic:cNvPicPr/>
+                        </pic:nvPicPr>
+                        <pic:blipFill>
+                          <a:blip r:embed="rId31"/>
+                          <a:stretch>
+                            <a:fillRect/>
+                          </a:stretch>
+                        </pic:blipFill>
+                        <pic:spPr>
+                          <a:xfrm>
+                            <a:off x="0" y="0"/>
+                            <a:ext cx="1810003" cy="495369"/>
+                          </a:xfrm>
+                          <a:prstGeom prst="rect">
+                            <a:avLst/>
+                          </a:prstGeom>
+                        </pic:spPr>
+                      </pic:pic>
+                    </a:graphicData>
+                  </a:graphic>
+                </wp:inline>
+              </w:drawing>
+            </w:r>
+          </w:p>
+          <w:p>
+            <w:pPr>
+              <w:tabs>
+                <w:tab w:val="left" w:pos="497"/>
+              </w:tabs>
+              <w:spacing w:after="0"/>
+              <w:rPr>
+                <w:sz w:val="20"/>
+                <w:szCs w:val="20"/>
+              </w:rPr>
+            </w:pPr>
+            <w:r>
+              <w:rPr>
+                <w:sz w:val="20"/>
+                <w:szCs w:val="20"/>
+              </w:rPr>
+              <w:drawing>
+                <wp:inline distT="0" distB="0" distL="0" distR="0" wp14:anchorId="76C2767C" wp14:editId="1D487126">
+                  <wp:extent cx="2383155" cy="1221740"/>
+                  <wp:effectExtent l="0" t="0" r="0" b="0"/>
+                  <wp:docPr id="68862050" name="Picture 1"/>
+                  <wp:cNvGraphicFramePr>
+                    <a:graphicFrameLocks xmlns:a="http://schemas.openxmlformats.org/drawingml/2006/main" noChangeAspect="1"/>
+                  </wp:cNvGraphicFramePr>
+                  <a:graphic xmlns:a="http://schemas.openxmlformats.org/drawingml/2006/main">
+                    <a:graphicData uri="http://schemas.openxmlformats.org/drawingml/2006/picture">
+                      <pic:pic xmlns:pic="http://schemas.openxmlformats.org/drawingml/2006/picture">
+                        <pic:nvPicPr>
+                          <pic:cNvPr id="68862050" name=""/>
+                          <pic:cNvPicPr/>
+                        </pic:nvPicPr>
+                        <pic:blipFill>
+                          <a:blip r:embed="rId46"/>
+                          <a:stretch>
+                            <a:fillRect/>
+                          </a:stretch>
+                        </pic:blipFill>
+                        <pic:spPr>
+                          <a:xfrm>
+                            <a:off x="0" y="0"/>
+                            <a:ext cx="2383155" cy="1221740"/>
+                          </a:xfrm>
+                          <a:prstGeom prst="rect">
+                            <a:avLst/>
+                          </a:prstGeom>
+                        </pic:spPr>
+                      </pic:pic>
+                    </a:graphicData>
+                  </a:graphic>
+                </wp:inline>
+              </w:drawing>
+            </w:r>
+          </w:p>
+          <w:p>
+            <w:pPr>
+              <w:tabs>
+                <w:tab w:val="left" w:pos="497"/>
+              </w:tabs>
+              <w:spacing w:after="0"/>
+              <w:rPr>
+                <w:sz w:val="20"/>
+                <w:szCs w:val="20"/>
+              </w:rPr>
+            </w:pPr>
+          </w:p>
+          <w:p>
+            <w:pPr>
+              <w:tabs>
+                <w:tab w:val="left" w:pos="497"/>
+              </w:tabs>
+              <w:spacing w:after="0"/>
+              <w:rPr>
+                <w:sz w:val="20"/>
+                <w:szCs w:val="20"/>
+              </w:rPr>
+            </w:pPr>
+            <w:proofErr w:type="gramStart"/>
+            <w:r>
+              <w:rPr>
+                <w:sz w:val="20"/>
+                <w:szCs w:val="20"/>
+              </w:rPr>
+              <w:t>Again</w:t>
+            </w:r>
+            <w:proofErr w:type="gramEnd"/>
+            <w:r>
+              <w:rPr>
+                <w:sz w:val="20"/>
+                <w:szCs w:val="20"/>
+              </w:rPr>
+              <w:t xml:space="preserve"> the process took 8.5 seconds, although most of the time was spent displaying the data.</w:t>
+            </w:r>
           </w:p>
         </w:tc>
       </w:tr>
@@ -15199,6 +17107,13 @@
                 <w:szCs w:val="20"/>
               </w:rPr>
             </w:pPr>
+            <w:r>
+              <w:rPr>
+                <w:sz w:val="20"/>
+                <w:szCs w:val="20"/>
+              </w:rPr>
+              <w:t>Filter</w:t>
+            </w:r>
           </w:p>
         </w:tc>
         <w:tc>
@@ -15224,6 +17139,13 @@
                 <w:szCs w:val="20"/>
               </w:rPr>
             </w:pPr>
+            <w:r>
+              <w:rPr>
+                <w:sz w:val="20"/>
+                <w:szCs w:val="20"/>
+              </w:rPr>
+              <w:t>The filter text “g” was entered</w:t>
+            </w:r>
           </w:p>
         </w:tc>
         <w:tc>
@@ -15249,6 +17171,47 @@
                 <w:szCs w:val="20"/>
               </w:rPr>
             </w:pPr>
+            <w:r>
+              <w:rPr>
+                <w:sz w:val="20"/>
+                <w:szCs w:val="20"/>
+              </w:rPr>
+              <w:drawing>
+                <wp:inline distT="0" distB="0" distL="0" distR="0" wp14:anchorId="6C1E119A" wp14:editId="58962114">
+                  <wp:extent cx="2305372" cy="190527"/>
+                  <wp:effectExtent l="0" t="0" r="0" b="0"/>
+                  <wp:docPr id="1979069086" name="Picture 1"/>
+                  <wp:cNvGraphicFramePr>
+                    <a:graphicFrameLocks xmlns:a="http://schemas.openxmlformats.org/drawingml/2006/main" noChangeAspect="1"/>
+                  </wp:cNvGraphicFramePr>
+                  <a:graphic xmlns:a="http://schemas.openxmlformats.org/drawingml/2006/main">
+                    <a:graphicData uri="http://schemas.openxmlformats.org/drawingml/2006/picture">
+                      <pic:pic xmlns:pic="http://schemas.openxmlformats.org/drawingml/2006/picture">
+                        <pic:nvPicPr>
+                          <pic:cNvPr id="1979069086" name=""/>
+                          <pic:cNvPicPr/>
+                        </pic:nvPicPr>
+                        <pic:blipFill>
+                          <a:blip r:embed="rId47"/>
+                          <a:stretch>
+                            <a:fillRect/>
+                          </a:stretch>
+                        </pic:blipFill>
+                        <pic:spPr>
+                          <a:xfrm>
+                            <a:off x="0" y="0"/>
+                            <a:ext cx="2305372" cy="190527"/>
+                          </a:xfrm>
+                          <a:prstGeom prst="rect">
+                            <a:avLst/>
+                          </a:prstGeom>
+                        </pic:spPr>
+                      </pic:pic>
+                    </a:graphicData>
+                  </a:graphic>
+                </wp:inline>
+              </w:drawing>
+            </w:r>
           </w:p>
         </w:tc>
       </w:tr>
@@ -15280,6 +17243,37 @@
               </w:rPr>
             </w:pPr>
           </w:p>
+          <w:p>
+            <w:pPr>
+              <w:tabs>
+                <w:tab w:val="left" w:pos="497"/>
+              </w:tabs>
+              <w:spacing w:after="0"/>
+              <w:rPr>
+                <w:sz w:val="20"/>
+                <w:szCs w:val="20"/>
+              </w:rPr>
+            </w:pPr>
+            <w:r>
+              <w:rPr>
+                <w:sz w:val="20"/>
+                <w:szCs w:val="20"/>
+              </w:rPr>
+              <w:t>Memory</w:t>
+            </w:r>
+          </w:p>
+          <w:p>
+            <w:pPr>
+              <w:tabs>
+                <w:tab w:val="left" w:pos="497"/>
+              </w:tabs>
+              <w:spacing w:after="0"/>
+              <w:rPr>
+                <w:sz w:val="20"/>
+                <w:szCs w:val="20"/>
+              </w:rPr>
+            </w:pPr>
+          </w:p>
         </w:tc>
         <w:tc>
           <w:tcPr>
@@ -15304,6 +17298,13 @@
                 <w:szCs w:val="20"/>
               </w:rPr>
             </w:pPr>
+            <w:r>
+              <w:rPr>
+                <w:sz w:val="20"/>
+                <w:szCs w:val="20"/>
+              </w:rPr>
+              <w:t>Record memory usage</w:t>
+            </w:r>
           </w:p>
         </w:tc>
         <w:tc>
@@ -15329,6 +17330,66 @@
                 <w:szCs w:val="20"/>
               </w:rPr>
             </w:pPr>
+            <w:r>
+              <w:rPr>
+                <w:sz w:val="20"/>
+                <w:szCs w:val="20"/>
+              </w:rPr>
+              <w:drawing>
+                <wp:inline distT="0" distB="0" distL="0" distR="0" wp14:anchorId="233368F2" wp14:editId="064DE35C">
+                  <wp:extent cx="2383155" cy="131445"/>
+                  <wp:effectExtent l="0" t="0" r="0" b="1905"/>
+                  <wp:docPr id="409128043" name="Picture 1"/>
+                  <wp:cNvGraphicFramePr>
+                    <a:graphicFrameLocks xmlns:a="http://schemas.openxmlformats.org/drawingml/2006/main" noChangeAspect="1"/>
+                  </wp:cNvGraphicFramePr>
+                  <a:graphic xmlns:a="http://schemas.openxmlformats.org/drawingml/2006/main">
+                    <a:graphicData uri="http://schemas.openxmlformats.org/drawingml/2006/picture">
+                      <pic:pic xmlns:pic="http://schemas.openxmlformats.org/drawingml/2006/picture">
+                        <pic:nvPicPr>
+                          <pic:cNvPr id="409128043" name=""/>
+                          <pic:cNvPicPr/>
+                        </pic:nvPicPr>
+                        <pic:blipFill>
+                          <a:blip r:embed="rId48"/>
+                          <a:stretch>
+                            <a:fillRect/>
+                          </a:stretch>
+                        </pic:blipFill>
+                        <pic:spPr>
+                          <a:xfrm>
+                            <a:off x="0" y="0"/>
+                            <a:ext cx="2383155" cy="131445"/>
+                          </a:xfrm>
+                          <a:prstGeom prst="rect">
+                            <a:avLst/>
+                          </a:prstGeom>
+                        </pic:spPr>
+                      </pic:pic>
+                    </a:graphicData>
+                  </a:graphic>
+                </wp:inline>
+              </w:drawing>
+            </w:r>
+          </w:p>
+          <w:p>
+            <w:pPr>
+              <w:tabs>
+                <w:tab w:val="left" w:pos="497"/>
+              </w:tabs>
+              <w:spacing w:after="0"/>
+              <w:rPr>
+                <w:sz w:val="20"/>
+                <w:szCs w:val="20"/>
+              </w:rPr>
+            </w:pPr>
+            <w:r>
+              <w:rPr>
+                <w:sz w:val="20"/>
+                <w:szCs w:val="20"/>
+              </w:rPr>
+              <w:t>Memory usage was very minimal, at 33mb, there where no specific peaks in memory usage.</w:t>
+            </w:r>
           </w:p>
         </w:tc>
       </w:tr>
@@ -15364,6 +17425,7 @@
                 <w:sz w:val="28"/>
                 <w:szCs w:val="28"/>
               </w:rPr>
+              <w:lastRenderedPageBreak/>
               <w:t>Conclusion and Recommendations</w:t>
             </w:r>
           </w:p>
@@ -15392,6 +17454,13 @@
                 <w:szCs w:val="20"/>
               </w:rPr>
             </w:pPr>
+            <w:r>
+              <w:rPr>
+                <w:sz w:val="20"/>
+                <w:szCs w:val="20"/>
+              </w:rPr>
+              <w:t>Performance gains from using a sorted dictionary are minimal, perhaps due to the sorted nature of the underlying csv</w:t>
+            </w:r>
           </w:p>
         </w:tc>
       </w:tr>
@@ -15418,6 +17487,13 @@
                 <w:szCs w:val="20"/>
               </w:rPr>
             </w:pPr>
+            <w:r>
+              <w:rPr>
+                <w:sz w:val="20"/>
+                <w:szCs w:val="20"/>
+              </w:rPr>
+              <w:t>Making the display methods asynchronous could improve performance.</w:t>
+            </w:r>
           </w:p>
         </w:tc>
       </w:tr>
@@ -15818,6 +17894,9 @@
             <w:pPr>
               <w:spacing w:after="0"/>
             </w:pPr>
+            <w:r>
+              <w:t>Introduction</w:t>
+            </w:r>
           </w:p>
         </w:tc>
         <w:tc>
@@ -15837,6 +17916,9 @@
             <w:pPr>
               <w:spacing w:after="0"/>
             </w:pPr>
+            <w:r>
+              <w:t>Introduce the new program to MSSS employees, explain its benefits and features</w:t>
+            </w:r>
           </w:p>
         </w:tc>
       </w:tr>
@@ -15860,6 +17942,9 @@
             <w:pPr>
               <w:spacing w:after="0"/>
             </w:pPr>
+            <w:r>
+              <w:t>Week two</w:t>
+            </w:r>
           </w:p>
         </w:tc>
         <w:tc>
@@ -15878,6 +17963,9 @@
             <w:pPr>
               <w:spacing w:after="0"/>
             </w:pPr>
+            <w:r>
+              <w:t>Training</w:t>
+            </w:r>
           </w:p>
         </w:tc>
         <w:tc>
@@ -15897,6 +17985,9 @@
             <w:pPr>
               <w:spacing w:after="0"/>
             </w:pPr>
+            <w:r>
+              <w:t>Provide support and training to MSSS employees as they adopt the new system.</w:t>
+            </w:r>
           </w:p>
         </w:tc>
       </w:tr>
@@ -15920,6 +18011,9 @@
             <w:pPr>
               <w:spacing w:after="0"/>
             </w:pPr>
+            <w:r>
+              <w:t>Month one</w:t>
+            </w:r>
           </w:p>
         </w:tc>
         <w:tc>
@@ -15938,6 +18032,9 @@
             <w:pPr>
               <w:spacing w:after="0"/>
             </w:pPr>
+            <w:r>
+              <w:t>Feedback and Analysis</w:t>
+            </w:r>
           </w:p>
         </w:tc>
         <w:tc>
@@ -15957,6 +18054,9 @@
             <w:pPr>
               <w:spacing w:after="0"/>
             </w:pPr>
+            <w:r>
+              <w:t xml:space="preserve">Gather feedback on the program via questionnaires and meetings. </w:t>
+            </w:r>
           </w:p>
         </w:tc>
       </w:tr>
@@ -15980,6 +18080,9 @@
             <w:pPr>
               <w:spacing w:after="0"/>
             </w:pPr>
+            <w:r>
+              <w:t>Week one – End of usage</w:t>
+            </w:r>
           </w:p>
         </w:tc>
         <w:tc>
@@ -15998,6 +18101,9 @@
             <w:pPr>
               <w:spacing w:after="0"/>
             </w:pPr>
+            <w:r>
+              <w:t>Fixes and updates</w:t>
+            </w:r>
           </w:p>
         </w:tc>
         <w:tc>
@@ -16017,78 +18123,9 @@
             <w:pPr>
               <w:spacing w:after="0"/>
             </w:pPr>
-          </w:p>
-        </w:tc>
-      </w:tr>
-      <w:tr>
-        <w:trPr>
-          <w:trHeight w:val="456"/>
-        </w:trPr>
-        <w:tc>
-          <w:tcPr>
-            <w:tcW w:w="1838" w:type="dxa"/>
-            <w:tcBorders>
-              <w:top w:val="single" w:sz="4" w:space="0" w:color="auto"/>
-              <w:left w:val="single" w:sz="4" w:space="0" w:color="auto"/>
-              <w:bottom w:val="single" w:sz="4" w:space="0" w:color="auto"/>
-              <w:right w:val="single" w:sz="4" w:space="0" w:color="auto"/>
-            </w:tcBorders>
-            <w:shd w:val="clear" w:color="auto" w:fill="auto"/>
-            <w:vAlign w:val="center"/>
-          </w:tcPr>
-          <w:p>
-            <w:pPr>
-              <w:spacing w:after="0"/>
-            </w:pPr>
-          </w:p>
-        </w:tc>
-        <w:tc>
-          <w:tcPr>
-            <w:tcW w:w="4111" w:type="dxa"/>
-            <w:tcBorders>
-              <w:top w:val="single" w:sz="4" w:space="0" w:color="auto"/>
-              <w:left w:val="single" w:sz="4" w:space="0" w:color="auto"/>
-              <w:bottom w:val="single" w:sz="4" w:space="0" w:color="auto"/>
-              <w:right w:val="single" w:sz="4" w:space="0" w:color="auto"/>
-            </w:tcBorders>
-            <w:shd w:val="clear" w:color="auto" w:fill="auto"/>
-            <w:vAlign w:val="center"/>
-          </w:tcPr>
-          <w:p>
-            <w:pPr>
-              <w:spacing w:after="0"/>
-              <w:rPr>
-                <w:sz w:val="16"/>
-                <w:szCs w:val="16"/>
-              </w:rPr>
-            </w:pPr>
-            <w:r>
-              <w:rPr>
-                <w:color w:val="FF0000"/>
-                <w:sz w:val="16"/>
-                <w:szCs w:val="16"/>
-              </w:rPr>
-              <w:t>Add additional rows as required</w:t>
-            </w:r>
-          </w:p>
-        </w:tc>
-        <w:tc>
-          <w:tcPr>
-            <w:tcW w:w="3685" w:type="dxa"/>
-            <w:gridSpan w:val="3"/>
-            <w:tcBorders>
-              <w:top w:val="single" w:sz="4" w:space="0" w:color="auto"/>
-              <w:left w:val="single" w:sz="4" w:space="0" w:color="auto"/>
-              <w:bottom w:val="single" w:sz="4" w:space="0" w:color="auto"/>
-              <w:right w:val="single" w:sz="4" w:space="0" w:color="auto"/>
-            </w:tcBorders>
-            <w:shd w:val="clear" w:color="auto" w:fill="auto"/>
-            <w:vAlign w:val="center"/>
-          </w:tcPr>
-          <w:p>
-            <w:pPr>
-              <w:spacing w:after="0"/>
-            </w:pPr>
+            <w:r>
+              <w:t>Using feedback gathered, alongside bug reports and support tickets, continue to update and develop the program.</w:t>
+            </w:r>
           </w:p>
         </w:tc>
       </w:tr>
@@ -17340,6 +19377,7 @@
               </w:rPr>
               <w:t>(</w:t>
             </w:r>
+            <w:proofErr w:type="spellStart"/>
             <w:r>
               <w:rPr>
                 <w:rFonts w:asciiTheme="majorHAnsi" w:hAnsiTheme="majorHAnsi" w:cstheme="majorHAnsi"/>
@@ -17354,7 +19392,16 @@
                 <w:sz w:val="16"/>
                 <w:szCs w:val="16"/>
               </w:rPr>
-              <w:t>ortedDictionary)</w:t>
+              <w:t>ortedDictionary</w:t>
+            </w:r>
+            <w:proofErr w:type="spellEnd"/>
+            <w:r>
+              <w:rPr>
+                <w:rFonts w:asciiTheme="majorHAnsi" w:hAnsiTheme="majorHAnsi" w:cstheme="majorHAnsi"/>
+                <w:sz w:val="16"/>
+                <w:szCs w:val="16"/>
+              </w:rPr>
+              <w:t>)</w:t>
             </w:r>
           </w:p>
         </w:tc>
@@ -17874,7 +19921,25 @@
                 <w:sz w:val="16"/>
                 <w:szCs w:val="16"/>
               </w:rPr>
-              <w:t>Implementation Plan: The plan is complete with timeline, activities and feedback</w:t>
+              <w:t xml:space="preserve">Implementation Plan: The plan is complete with timeline, </w:t>
+            </w:r>
+            <w:proofErr w:type="gramStart"/>
+            <w:r>
+              <w:rPr>
+                <w:rFonts w:asciiTheme="majorHAnsi" w:hAnsiTheme="majorHAnsi" w:cstheme="majorHAnsi"/>
+                <w:sz w:val="16"/>
+                <w:szCs w:val="16"/>
+              </w:rPr>
+              <w:t>activities</w:t>
+            </w:r>
+            <w:proofErr w:type="gramEnd"/>
+            <w:r>
+              <w:rPr>
+                <w:rFonts w:asciiTheme="majorHAnsi" w:hAnsiTheme="majorHAnsi" w:cstheme="majorHAnsi"/>
+                <w:sz w:val="16"/>
+                <w:szCs w:val="16"/>
+              </w:rPr>
+              <w:t xml:space="preserve"> and feedback</w:t>
             </w:r>
           </w:p>
         </w:tc>
@@ -18058,7 +20123,25 @@
                 <w:sz w:val="16"/>
                 <w:szCs w:val="16"/>
               </w:rPr>
-              <w:t>application is complete and all components work correctly.</w:t>
+              <w:t xml:space="preserve">application is </w:t>
+            </w:r>
+            <w:proofErr w:type="gramStart"/>
+            <w:r>
+              <w:rPr>
+                <w:rFonts w:asciiTheme="majorHAnsi" w:hAnsiTheme="majorHAnsi" w:cstheme="majorHAnsi"/>
+                <w:sz w:val="16"/>
+                <w:szCs w:val="16"/>
+              </w:rPr>
+              <w:t>complete</w:t>
+            </w:r>
+            <w:proofErr w:type="gramEnd"/>
+            <w:r>
+              <w:rPr>
+                <w:rFonts w:asciiTheme="majorHAnsi" w:hAnsiTheme="majorHAnsi" w:cstheme="majorHAnsi"/>
+                <w:sz w:val="16"/>
+                <w:szCs w:val="16"/>
+              </w:rPr>
+              <w:t xml:space="preserve"> and all components work correctly.</w:t>
             </w:r>
           </w:p>
         </w:tc>
@@ -18205,7 +20288,23 @@
           <w:b/>
           <w:sz w:val="20"/>
         </w:rPr>
-        <w:t xml:space="preserve">to Blackboard </w:t>
+        <w:t xml:space="preserve">to </w:t>
+      </w:r>
+      <w:proofErr w:type="gramStart"/>
+      <w:r>
+        <w:rPr>
+          <w:b/>
+          <w:sz w:val="20"/>
+        </w:rPr>
+        <w:t>Blackboard</w:t>
+      </w:r>
+      <w:proofErr w:type="gramEnd"/>
+      <w:r>
+        <w:rPr>
+          <w:b/>
+          <w:sz w:val="20"/>
+        </w:rPr>
+        <w:t xml:space="preserve"> </w:t>
       </w:r>
     </w:p>
     <w:bookmarkEnd w:id="1"/>
@@ -18233,9 +20332,9 @@
       </w:r>
     </w:p>
     <w:sectPr>
-      <w:headerReference w:type="even" r:id="rId33"/>
-      <w:headerReference w:type="default" r:id="rId34"/>
-      <w:headerReference w:type="first" r:id="rId35"/>
+      <w:headerReference w:type="even" r:id="rId49"/>
+      <w:headerReference w:type="default" r:id="rId50"/>
+      <w:headerReference w:type="first" r:id="rId51"/>
       <w:type w:val="continuous"/>
       <w:pgSz w:w="11906" w:h="16838"/>
       <w:pgMar w:top="1701" w:right="1134" w:bottom="1134" w:left="1134" w:header="568" w:footer="457" w:gutter="0"/>
@@ -24598,9 +26697,9 @@
   </w:abstractNum>
   <w:abstractNum w:abstractNumId="50" w15:restartNumberingAfterBreak="0">
     <w:nsid w:val="6D8C5DD5"/>
-    <w:multiLevelType w:val="hybridMultilevel"/>
-    <w:tmpl w:val="789C8FA8"/>
-    <w:lvl w:ilvl="0" w:tplc="0C09000F">
+    <w:multiLevelType w:val="multilevel"/>
+    <w:tmpl w:val="D1262966"/>
+    <w:lvl w:ilvl="0">
       <w:start w:val="1"/>
       <w:numFmt w:val="decimal"/>
       <w:lvlText w:val="%1."/>
@@ -24612,77 +26711,109 @@
         <w:rFonts w:hint="default"/>
       </w:rPr>
     </w:lvl>
-    <w:lvl w:ilvl="1" w:tplc="0C090019" w:tentative="1">
-      <w:start w:val="1"/>
-      <w:numFmt w:val="lowerLetter"/>
-      <w:lvlText w:val="%2."/>
-      <w:lvlJc w:val="left"/>
-      <w:pPr>
-        <w:ind w:left="1440" w:hanging="360"/>
-      </w:pPr>
-    </w:lvl>
-    <w:lvl w:ilvl="2" w:tplc="0C09001B" w:tentative="1">
-      <w:start w:val="1"/>
-      <w:numFmt w:val="lowerRoman"/>
-      <w:lvlText w:val="%3."/>
-      <w:lvlJc w:val="right"/>
-      <w:pPr>
-        <w:ind w:left="2160" w:hanging="180"/>
-      </w:pPr>
-    </w:lvl>
-    <w:lvl w:ilvl="3" w:tplc="0C09000F" w:tentative="1">
-      <w:start w:val="1"/>
+    <w:lvl w:ilvl="1">
+      <w:start w:val="2"/>
       <w:numFmt w:val="decimal"/>
-      <w:lvlText w:val="%4."/>
-      <w:lvlJc w:val="left"/>
-      <w:pPr>
-        <w:ind w:left="2880" w:hanging="360"/>
-      </w:pPr>
-    </w:lvl>
-    <w:lvl w:ilvl="4" w:tplc="0C090019" w:tentative="1">
-      <w:start w:val="1"/>
-      <w:numFmt w:val="lowerLetter"/>
-      <w:lvlText w:val="%5."/>
-      <w:lvlJc w:val="left"/>
-      <w:pPr>
-        <w:ind w:left="3600" w:hanging="360"/>
-      </w:pPr>
-    </w:lvl>
-    <w:lvl w:ilvl="5" w:tplc="0C09001B" w:tentative="1">
-      <w:start w:val="1"/>
-      <w:numFmt w:val="lowerRoman"/>
-      <w:lvlText w:val="%6."/>
-      <w:lvlJc w:val="right"/>
-      <w:pPr>
-        <w:ind w:left="4320" w:hanging="180"/>
-      </w:pPr>
-    </w:lvl>
-    <w:lvl w:ilvl="6" w:tplc="0C09000F" w:tentative="1">
+      <w:isLgl/>
+      <w:lvlText w:val="%1.%2"/>
+      <w:lvlJc w:val="left"/>
+      <w:pPr>
+        <w:ind w:left="720" w:hanging="360"/>
+      </w:pPr>
+      <w:rPr>
+        <w:rFonts w:hint="default"/>
+      </w:rPr>
+    </w:lvl>
+    <w:lvl w:ilvl="2">
       <w:start w:val="1"/>
       <w:numFmt w:val="decimal"/>
-      <w:lvlText w:val="%7."/>
-      <w:lvlJc w:val="left"/>
-      <w:pPr>
-        <w:ind w:left="5040" w:hanging="360"/>
-      </w:pPr>
-    </w:lvl>
-    <w:lvl w:ilvl="7" w:tplc="0C090019" w:tentative="1">
-      <w:start w:val="1"/>
-      <w:numFmt w:val="lowerLetter"/>
-      <w:lvlText w:val="%8."/>
-      <w:lvlJc w:val="left"/>
-      <w:pPr>
-        <w:ind w:left="5760" w:hanging="360"/>
-      </w:pPr>
-    </w:lvl>
-    <w:lvl w:ilvl="8" w:tplc="0C09001B" w:tentative="1">
-      <w:start w:val="1"/>
-      <w:numFmt w:val="lowerRoman"/>
-      <w:lvlText w:val="%9."/>
-      <w:lvlJc w:val="right"/>
-      <w:pPr>
-        <w:ind w:left="6480" w:hanging="180"/>
-      </w:pPr>
+      <w:isLgl/>
+      <w:lvlText w:val="%1.%2.%3"/>
+      <w:lvlJc w:val="left"/>
+      <w:pPr>
+        <w:ind w:left="1080" w:hanging="720"/>
+      </w:pPr>
+      <w:rPr>
+        <w:rFonts w:hint="default"/>
+      </w:rPr>
+    </w:lvl>
+    <w:lvl w:ilvl="3">
+      <w:start w:val="1"/>
+      <w:numFmt w:val="decimal"/>
+      <w:isLgl/>
+      <w:lvlText w:val="%1.%2.%3.%4"/>
+      <w:lvlJc w:val="left"/>
+      <w:pPr>
+        <w:ind w:left="1080" w:hanging="720"/>
+      </w:pPr>
+      <w:rPr>
+        <w:rFonts w:hint="default"/>
+      </w:rPr>
+    </w:lvl>
+    <w:lvl w:ilvl="4">
+      <w:start w:val="1"/>
+      <w:numFmt w:val="decimal"/>
+      <w:isLgl/>
+      <w:lvlText w:val="%1.%2.%3.%4.%5"/>
+      <w:lvlJc w:val="left"/>
+      <w:pPr>
+        <w:ind w:left="1080" w:hanging="720"/>
+      </w:pPr>
+      <w:rPr>
+        <w:rFonts w:hint="default"/>
+      </w:rPr>
+    </w:lvl>
+    <w:lvl w:ilvl="5">
+      <w:start w:val="1"/>
+      <w:numFmt w:val="decimal"/>
+      <w:isLgl/>
+      <w:lvlText w:val="%1.%2.%3.%4.%5.%6"/>
+      <w:lvlJc w:val="left"/>
+      <w:pPr>
+        <w:ind w:left="1440" w:hanging="1080"/>
+      </w:pPr>
+      <w:rPr>
+        <w:rFonts w:hint="default"/>
+      </w:rPr>
+    </w:lvl>
+    <w:lvl w:ilvl="6">
+      <w:start w:val="1"/>
+      <w:numFmt w:val="decimal"/>
+      <w:isLgl/>
+      <w:lvlText w:val="%1.%2.%3.%4.%5.%6.%7"/>
+      <w:lvlJc w:val="left"/>
+      <w:pPr>
+        <w:ind w:left="1440" w:hanging="1080"/>
+      </w:pPr>
+      <w:rPr>
+        <w:rFonts w:hint="default"/>
+      </w:rPr>
+    </w:lvl>
+    <w:lvl w:ilvl="7">
+      <w:start w:val="1"/>
+      <w:numFmt w:val="decimal"/>
+      <w:isLgl/>
+      <w:lvlText w:val="%1.%2.%3.%4.%5.%6.%7.%8"/>
+      <w:lvlJc w:val="left"/>
+      <w:pPr>
+        <w:ind w:left="1800" w:hanging="1440"/>
+      </w:pPr>
+      <w:rPr>
+        <w:rFonts w:hint="default"/>
+      </w:rPr>
+    </w:lvl>
+    <w:lvl w:ilvl="8">
+      <w:start w:val="1"/>
+      <w:numFmt w:val="decimal"/>
+      <w:isLgl/>
+      <w:lvlText w:val="%1.%2.%3.%4.%5.%6.%7.%8.%9"/>
+      <w:lvlJc w:val="left"/>
+      <w:pPr>
+        <w:ind w:left="1800" w:hanging="1440"/>
+      </w:pPr>
+      <w:rPr>
+        <w:rFonts w:hint="default"/>
+      </w:rPr>
     </w:lvl>
   </w:abstractNum>
   <w:abstractNum w:abstractNumId="51" w15:restartNumberingAfterBreak="0">

</xml_diff>